<commit_message>
knit first draft... although, still needs abstract
</commit_message>
<xml_diff>
--- a/analysis/paper/paper.docx
+++ b/analysis/paper/paper.docx
@@ -1074,10 +1074,7 @@
         <w:t xml:space="preserve"> </w:t>
       </w:r>
       <w:r>
-        <w:t xml:space="preserve">setting, allowing us full control over dietary input.</w:t>
-      </w:r>
-      <w:r>
-        <w:t xml:space="preserve"> </w:t>
+        <w:t xml:space="preserve">setting, allowing us full control over dietary input. We use a multiwell setup for consistent, high-throughout analysis.</w:t>
       </w:r>
       <w:r>
         <w:t xml:space="preserve"> </w:t>
@@ -1447,7 +1444,13 @@
         <w:pStyle w:val="TextBody"/>
       </w:pPr>
       <w:r>
-        <w:t xml:space="preserve">Fresh whole saliva (WS) for inoculation was provided by a 31-year-old male donor</w:t>
+        <w:t xml:space="preserve">Fresh whole saliva (WS) for inoculation was provided by a 31-year-old</w:t>
+      </w:r>
+      <w:r>
+        <w:t xml:space="preserve"> </w:t>
+      </w:r>
+      <w:r>
+        <w:t xml:space="preserve">male donor</w:t>
       </w:r>
       <w:r>
         <w:t xml:space="preserve"> </w:t>
@@ -1489,7 +1492,7 @@
         <w:t xml:space="preserve"> </w:t>
       </w:r>
       <w:r>
-        <w:t xml:space="preserve">20% glycerine for four hours at 36°C, to allow attachment of the</w:t>
+        <w:t xml:space="preserve">20% (v/v) glycerine for four hours at 36°C, to allow attachment of the</w:t>
       </w:r>
       <w:r>
         <w:t xml:space="preserve"> </w:t>
@@ -1525,7 +1528,7 @@
         <w:t xml:space="preserve"> </w:t>
       </w:r>
       <w:r>
-        <w:t xml:space="preserve">AS. To feed the bacteria, the substrata were transferred to a new plate, containing</w:t>
+        <w:t xml:space="preserve">stock AS. To feed the bacteria, the substrata were transferred to a new plate, containing</w:t>
       </w:r>
       <w:r>
         <w:t xml:space="preserve"> </w:t>
@@ -1585,13 +1588,13 @@
         <w:t xml:space="preserve"> </w:t>
       </w:r>
       <w:r>
-        <w:t xml:space="preserve">assay was conducted to confirm that no amylase was present in the system following</w:t>
-      </w:r>
-      <w:r>
-        <w:t xml:space="preserve"> </w:t>
-      </w:r>
-      <w:r>
-        <w:t xml:space="preserve">starch treatments. Starch treatments replaced sucrose treatments, occurring twice per day</w:t>
+        <w:t xml:space="preserve">assay was conducted to confirm that no amylase was present in the system before</w:t>
+      </w:r>
+      <w:r>
+        <w:t xml:space="preserve"> </w:t>
+      </w:r>
+      <w:r>
+        <w:t xml:space="preserve">starch treatments started. Starch treatments replaced sucrose treatments, occurring twice per day</w:t>
       </w:r>
       <w:r>
         <w:t xml:space="preserve"> </w:t>
@@ -1615,19 +1618,25 @@
         <w:t xml:space="preserve"> </w:t>
       </w:r>
       <w:r>
-        <w:t xml:space="preserve">(w/v) sucrose solution. Before transferring biofilm samples to the starch treatments,</w:t>
-      </w:r>
-      <w:r>
-        <w:t xml:space="preserve"> </w:t>
-      </w:r>
-      <w:r>
-        <w:t xml:space="preserve">the starch plates were agitated to keep the starches in suspension in the solutions,</w:t>
-      </w:r>
-      <w:r>
-        <w:t xml:space="preserve"> </w:t>
-      </w:r>
-      <w:r>
-        <w:t xml:space="preserve">and during treatments, the rpm was increased to 60.</w:t>
+        <w:t xml:space="preserve">(w/v) sucrose solution. Before transferring biofilm samples to the starch treatment plate,</w:t>
+      </w:r>
+      <w:r>
+        <w:t xml:space="preserve"> </w:t>
+      </w:r>
+      <w:r>
+        <w:t xml:space="preserve">the plates were agitated to keep the starches in suspension in the solutions.</w:t>
+      </w:r>
+      <w:r>
+        <w:t xml:space="preserve"> </w:t>
+      </w:r>
+      <w:r>
+        <w:t xml:space="preserve">During treatments, the rpm was increased to 60 to facilitate contact between</w:t>
+      </w:r>
+      <w:r>
+        <w:t xml:space="preserve"> </w:t>
+      </w:r>
+      <w:r>
+        <w:t xml:space="preserve">starch granules and biofilms.</w:t>
       </w:r>
     </w:p>
     <w:p>
@@ -1713,19 +1722,19 @@
         <w:t xml:space="preserve"> </w:t>
       </w:r>
       <w:r>
-        <w:t xml:space="preserve">The substrata were submerged in 1 ml/well CPMU five times daily,</w:t>
-      </w:r>
-      <w:r>
-        <w:t xml:space="preserve"> </w:t>
-      </w:r>
-      <w:r>
-        <w:t xml:space="preserve">every two hours, for six minutes. During the mineralisation period, starch treatments</w:t>
-      </w:r>
-      <w:r>
-        <w:t xml:space="preserve"> </w:t>
-      </w:r>
-      <w:r>
-        <w:t xml:space="preserve">were reduced to once per day after the five CPMU treatments. This cycle was repeated</w:t>
+        <w:t xml:space="preserve">The substrata were submerged in 1 ml/well CPMU for six minutes, five times</w:t>
+      </w:r>
+      <w:r>
+        <w:t xml:space="preserve"> </w:t>
+      </w:r>
+      <w:r>
+        <w:t xml:space="preserve">daily, in a two-hour cycle. During the mineralisation period, starch treatments</w:t>
+      </w:r>
+      <w:r>
+        <w:t xml:space="preserve"> </w:t>
+      </w:r>
+      <w:r>
+        <w:t xml:space="preserve">were reduced to once per day after the five CPMU treatments. This process was repeated</w:t>
       </w:r>
       <w:r>
         <w:t xml:space="preserve"> </w:t>
@@ -1772,13 +1781,19 @@
         <w:t xml:space="preserve"> </w:t>
       </w:r>
       <w:r>
-        <w:t xml:space="preserve">to prevent starch and bacterial contamination. Control samples, that only received</w:t>
-      </w:r>
-      <w:r>
-        <w:t xml:space="preserve"> </w:t>
-      </w:r>
-      <w:r>
-        <w:t xml:space="preserve">sucrose as a treatment, were included to detect starch contamination.</w:t>
+        <w:t xml:space="preserve">to prevent starch and bacterial contamination. Control samples that only received</w:t>
+      </w:r>
+      <w:r>
+        <w:t xml:space="preserve"> </w:t>
+      </w:r>
+      <w:r>
+        <w:t xml:space="preserve">sucrose as a treatment, were included to detect starch contamination from the</w:t>
+      </w:r>
+      <w:r>
+        <w:t xml:space="preserve"> </w:t>
+      </w:r>
+      <w:r>
+        <w:t xml:space="preserve">environment, or cross-contamination from other wells in the same plate.</w:t>
       </w:r>
     </w:p>
     <w:bookmarkEnd w:id="22"/>
@@ -1840,7 +1855,7 @@
         <w:t xml:space="preserve"> </w:t>
       </w:r>
       <w:r>
-        <w:t xml:space="preserve">All samples and standard curves were added in triplicates to two separate plates.</w:t>
+        <w:t xml:space="preserve">All samples and standard curves were run in triplicates on two separate plates.</w:t>
       </w:r>
       <w:r>
         <w:t xml:space="preserve"> </w:t>
@@ -1936,7 +1951,13 @@
         </m:r>
       </m:oMath>
       <w:r>
-        <w:t xml:space="preserve">-amylase activity.</w:t>
+        <w:t xml:space="preserve">-amylase activity. Results are reported</w:t>
+      </w:r>
+      <w:r>
+        <w:t xml:space="preserve"> </w:t>
+      </w:r>
+      <w:r>
+        <w:t xml:space="preserve">in units (U) per mL enzyme, where 1 U releases 1 mg of maltose.</w:t>
       </w:r>
       <w:r>
         <w:t xml:space="preserve"> </w:t>
@@ -2017,13 +2038,13 @@
         <w:t xml:space="preserve"> </w:t>
       </w:r>
       <w:r>
-        <w:t xml:space="preserve">potato starches were combined for the mixed treatment samples, as it is not</w:t>
-      </w:r>
-      <w:r>
-        <w:t xml:space="preserve"> </w:t>
-      </w:r>
-      <w:r>
-        <w:t xml:space="preserve">possible to distinguish the small starch granules between the two species.</w:t>
+        <w:t xml:space="preserve">potato starches were combined for the mixed-treatment samples, as it was not</w:t>
+      </w:r>
+      <w:r>
+        <w:t xml:space="preserve"> </w:t>
+      </w:r>
+      <w:r>
+        <w:t xml:space="preserve">possible to distinguish betweem the small starch granules from the two species.</w:t>
       </w:r>
     </w:p>
     <w:bookmarkStart w:id="25" w:name="treatment-solutions"/>
@@ -2088,7 +2109,7 @@
       </w:r>
     </w:p>
     <w:bookmarkEnd w:id="25"/>
-    <w:bookmarkStart w:id="26" w:name="extraction-from-samples"/>
+    <w:bookmarkStart w:id="26" w:name="extraction-method"/>
     <w:p>
       <w:pPr>
         <w:pStyle w:val="Heading3"/>
@@ -2103,7 +2124,7 @@
         <w:tab/>
       </w:r>
       <w:r>
-        <w:t xml:space="preserve">Extraction from samples</w:t>
+        <w:t xml:space="preserve">Extraction method</w:t>
       </w:r>
     </w:p>
     <w:p>
@@ -2117,13 +2138,7 @@
         <w:t xml:space="preserve"> </w:t>
       </w:r>
       <w:r>
-        <w:t xml:space="preserve">calculus in ethylenediaminetetraacetic acid (EDTA), as it has been shown to</w:t>
-      </w:r>
-      <w:r>
-        <w:t xml:space="preserve"> </w:t>
-      </w:r>
-      <w:r>
-        <w:t xml:space="preserve">have little to no effect on starch granules (especially native granules)</w:t>
+        <w:t xml:space="preserve">calculus in ethylenediaminetetraacetic acid (EDTA)</w:t>
       </w:r>
       <w:r>
         <w:t xml:space="preserve"> </w:t>
@@ -2161,25 +2176,19 @@
         <w:t xml:space="preserve"> </w:t>
       </w:r>
       <w:r>
-        <w:t xml:space="preserve">When dispersing the liquid (EDTA) sample on the slide, the sample was homogenised using</w:t>
-      </w:r>
-      <w:r>
-        <w:t xml:space="preserve"> </w:t>
-      </w:r>
-      <w:r>
-        <w:t xml:space="preserve">the pipette. It was not possible to count all wheat starches</w:t>
-      </w:r>
-      <w:r>
-        <w:t xml:space="preserve"> </w:t>
-      </w:r>
-      <w:r>
-        <w:t xml:space="preserve">on a slide, so wheat and mix counts were extrapolated as described for the treatment</w:t>
-      </w:r>
-      <w:r>
-        <w:t xml:space="preserve"> </w:t>
-      </w:r>
-      <w:r>
-        <w:t xml:space="preserve">solutions.</w:t>
+        <w:t xml:space="preserve">When transferring the sample to the slide, the sample was homogenised using</w:t>
+      </w:r>
+      <w:r>
+        <w:t xml:space="preserve"> </w:t>
+      </w:r>
+      <w:r>
+        <w:t xml:space="preserve">the pipette to ensure that the counted transects were representative of the</w:t>
+      </w:r>
+      <w:r>
+        <w:t xml:space="preserve"> </w:t>
+      </w:r>
+      <w:r>
+        <w:t xml:space="preserve">whole slide. Wheat and mix counts were extrapolated as described above.</w:t>
       </w:r>
     </w:p>
     <w:bookmarkEnd w:id="26"/>
@@ -2285,13 +2294,46 @@
       <w:r>
         <w:t xml:space="preserve">between the potato and wheat counts.</w:t>
       </w:r>
+      <w:r>
+        <w:t xml:space="preserve"> </w:t>
+      </w:r>
+      <w:r>
+        <w:t xml:space="preserve">This was applied to total biofilm weight and starch count per mg</w:t>
+      </w:r>
+      <w:r>
+        <w:t xml:space="preserve"> </w:t>
+      </w:r>
+      <w:r>
+        <w:t xml:space="preserve">calculus (also z-score standardised) to account for differences in starch</w:t>
+      </w:r>
+      <w:r>
+        <w:t xml:space="preserve"> </w:t>
+      </w:r>
+      <w:r>
+        <w:t xml:space="preserve">concentration in the calculus</w:t>
+      </w:r>
+      <w:r>
+        <w:t xml:space="preserve"> </w:t>
+      </w:r>
+      <w:r>
+        <w:t xml:space="preserve">(as per Wesolowski et al., 2010)</w:t>
+      </w:r>
+      <w:r>
+        <w:t xml:space="preserve">.</w:t>
+      </w:r>
     </w:p>
     <w:p>
       <w:pPr>
         <w:pStyle w:val="TextBody"/>
       </w:pPr>
       <w:r>
-        <w:t xml:space="preserve">All scripts and data are available on OSF (</w:t>
+        <w:t xml:space="preserve">All scripts and data used in the analysis are available on OSF</w:t>
+      </w:r>
+      <w:r>
+        <w:t xml:space="preserve"> </w:t>
+      </w:r>
+      <w:r>
+        <w:t xml:space="preserve">(</w:t>
       </w:r>
       <w:hyperlink r:id="rId28">
         <w:r>
@@ -2302,13 +2344,7 @@
         </w:r>
       </w:hyperlink>
       <w:r>
-        <w:t xml:space="preserve">)</w:t>
-      </w:r>
-      <w:r>
-        <w:t xml:space="preserve"> </w:t>
-      </w:r>
-      <w:r>
-        <w:t xml:space="preserve">and Github (</w:t>
+        <w:t xml:space="preserve">) and Github (</w:t>
       </w:r>
       <w:hyperlink r:id="rId29">
         <w:r>
@@ -2321,6 +2357,12 @@
       <w:r>
         <w:t xml:space="preserve">).</w:t>
       </w:r>
+      <w:r>
+        <w:t xml:space="preserve"> </w:t>
+      </w:r>
+      <w:r>
+        <w:t xml:space="preserve">All protocols are available on protocols.io.</w:t>
+      </w:r>
     </w:p>
     <w:bookmarkEnd w:id="30"/>
     <w:bookmarkEnd w:id="31"/>
@@ -2359,7 +2401,13 @@
         <w:t xml:space="preserve"> </w:t>
       </w:r>
       <w:r>
-        <w:t xml:space="preserve">45 of which were used for analysis (three samples were set aside for separate analysis).</w:t>
+        <w:t xml:space="preserve">45 of which were used for analysis (three samples were set aside for later</w:t>
+      </w:r>
+      <w:r>
+        <w:t xml:space="preserve"> </w:t>
+      </w:r>
+      <w:r>
+        <w:t xml:space="preserve">analysis).</w:t>
       </w:r>
       <w:r>
         <w:t xml:space="preserve"> </w:t>
@@ -2371,7 +2419,7 @@
         <w:t xml:space="preserve"> </w:t>
       </w:r>
       <w:r>
-        <w:t xml:space="preserve">quantities (supp. mat).</w:t>
+        <w:t xml:space="preserve">quantities (see Supplementary Material).</w:t>
       </w:r>
     </w:p>
     <w:bookmarkStart w:id="33" w:name="X09475153c006c23e0f8c7d841c1d0067abf5aae"/>
@@ -2397,7 +2445,7 @@
         <w:pStyle w:val="TableCaption"/>
       </w:pPr>
       <w:r>
-        <w:t xml:space="preserve">Table 3.1: Amylase activity in U/mL enzyme, where a U is mg maltose released from starch in six minutes at 36°C. Plate 1, photometric reading 1. Negative values converted to 0.</w:t>
+        <w:t xml:space="preserve">Table 3.1: Amylase activity in U/mL enzyme, where a U is mg maltose released from starch in six minutes at 36 degrees Celsius. Plate 1, photometric reading 1. Negative values converted to 0.</w:t>
       </w:r>
     </w:p>
     <w:tbl>
@@ -2405,7 +2453,7 @@
         <w:tblStyle w:val="Table"/>
         <w:tblW w:type="pct" w:w="0.0"/>
         <w:tblLook w:firstRow="1" w:lastRow="0" w:firstColumn="0" w:lastColumn="0" w:noHBand="0" w:noVBand="0" w:val="0020"/>
-        <w:tblCaption w:val="Table 3.1: Amylase activity in U/mL enzyme, where a U is mg maltose released from starch in six minutes at 36°C. Plate 1, photometric reading 1. Negative values converted to 0."/>
+        <w:tblCaption w:val="Table 3.1: Amylase activity in U/mL enzyme, where a U is mg maltose released from starch in six minutes at 36 degrees Celsius. Plate 1, photometric reading 1. Negative values converted to 0."/>
       </w:tblPr>
       <w:tblGrid/>
       <w:tr>
@@ -4601,7 +4649,7 @@
         <w:t xml:space="preserve"> </w:t>
       </w:r>
       <w:r>
-        <w:t xml:space="preserve">total count of small granules within mixed-treatment solutions which are predominantly</w:t>
+        <w:t xml:space="preserve">total count of small granules within mixed-treatment solutions, which are predominantly</w:t>
       </w:r>
       <w:r>
         <w:t xml:space="preserve"> </w:t>
@@ -4642,7 +4690,13 @@
         <w:t xml:space="preserve"> </w:t>
       </w:r>
       <w:r>
-        <w:t xml:space="preserve">The mixed-treatment had the highest absolute count of starch granules in solution,</w:t>
+        <w:t xml:space="preserve">The mixed treatment had the highest absolute count of starch granules in solution (mean = 1.9797333</w:t>
+      </w:r>
+      <w:r>
+        <w:t xml:space="preserve">^{6}, 2.7035733</w:t>
+      </w:r>
+      <w:r>
+        <w:t xml:space="preserve">^{7}),</w:t>
       </w:r>
       <w:r>
         <w:t xml:space="preserve"> </w:t>
@@ -4654,7 +4708,31 @@
         <w:t xml:space="preserve"> </w:t>
       </w:r>
       <w:r>
-        <w:t xml:space="preserve">granules. The potato treatment had the lowest absolute counts in both the solution</w:t>
+        <w:t xml:space="preserve">granules</w:t>
+      </w:r>
+      <w:r>
+        <w:t xml:space="preserve"> </w:t>
+      </w:r>
+      <w:r>
+        <w:t xml:space="preserve">(mean = 2.7679545</w:t>
+      </w:r>
+      <w:r>
+        <w:t xml:space="preserve">^{4}).</w:t>
+      </w:r>
+      <w:r>
+        <w:t xml:space="preserve"> </w:t>
+      </w:r>
+      <w:r>
+        <w:t xml:space="preserve">The potato treatment had the lowest absolute counts in both the solution</w:t>
+      </w:r>
+      <w:r>
+        <w:t xml:space="preserve"> </w:t>
+      </w:r>
+      <w:r>
+        <w:t xml:space="preserve">(3.016</w:t>
+      </w:r>
+      <w:r>
+        <w:t xml:space="preserve">^{6})</w:t>
       </w:r>
       <w:r>
         <w:t xml:space="preserve"> </w:t>
@@ -4664,6 +4742,9 @@
       </w:r>
       <w:r>
         <w:t xml:space="preserve"> </w:t>
+      </w:r>
+      <w:r>
+        <w:t xml:space="preserve">(4845.9090909)</w:t>
       </w:r>
       <w:r>
         <w:t xml:space="preserve"> </w:t>
@@ -5273,7 +5354,7 @@
           <wp:inline>
             <wp:extent cx="4620126" cy="3696101"/>
             <wp:effectExtent b="0" l="0" r="0" t="0"/>
-            <wp:docPr descr="Figure 3.1: Proportion (%) of sizes of (A) starch granules in the wheat solution (outer ring) and extracted from the wheat-treatment samples (inner ring), and (B) in the potato solution (outer ring) and extracted from the potato-treatment samples (inner ring). l = large, m = medium, s = small." title="" id="1" name="Picture"/>
+            <wp:docPr descr="Figure 3.1: (A) Proportion (%) of sizes of starch granules in the wheat solution (outer ring) and extracted from the wheat-treatment samples (inner ring), and (B) in the potato solution (outer ring) and extracted from the potato-treatment samples (inner ring). l = large, m = medium, s = small." title="" id="1" name="Picture"/>
             <a:graphic>
               <a:graphicData uri="http://schemas.openxmlformats.org/drawingml/2006/picture">
                 <pic:pic>
@@ -5316,7 +5397,7 @@
         <w:pStyle w:val="ImageCaption"/>
       </w:pPr>
       <w:r>
-        <w:t xml:space="preserve">Figure 3.1: Proportion (%) of sizes of (A) starch granules in the wheat solution (outer ring) and extracted from the wheat-treatment samples (inner ring), and (B) in the potato solution (outer ring) and extracted from the potato-treatment samples (inner ring). l = large, m = medium, s = small.</w:t>
+        <w:t xml:space="preserve">Figure 3.1: (A) Proportion (%) of sizes of starch granules in the wheat solution (outer ring) and extracted from the wheat-treatment samples (inner ring), and (B) in the potato solution (outer ring) and extracted from the potato-treatment samples (inner ring). l = large, m = medium, s = small.</w:t>
       </w:r>
     </w:p>
     <w:p>
@@ -6278,7 +6359,19 @@
         <w:t xml:space="preserve"> </w:t>
       </w:r>
       <w:r>
-        <w:t xml:space="preserve">mentioned previously, which found that the larger (defined as around 10 – 20</w:t>
+        <w:t xml:space="preserve">mentioned previously, which found that the large (defined as medium in this study)</w:t>
+      </w:r>
+      <w:r>
+        <w:t xml:space="preserve"> </w:t>
+      </w:r>
+      <w:r>
+        <w:t xml:space="preserve">granule-producing plants were overrepresented; although, the representation of granules</w:t>
+      </w:r>
+      <w:r>
+        <w:t xml:space="preserve"> </w:t>
+      </w:r>
+      <w:r>
+        <w:t xml:space="preserve">larger than 20</w:t>
       </w:r>
       <w:r>
         <w:t xml:space="preserve"> </w:t>
@@ -6289,19 +6382,515 @@
         </m:r>
       </m:oMath>
       <w:r>
-        <w:t xml:space="preserve">m)</w:t>
-      </w:r>
-      <w:r>
-        <w:t xml:space="preserve"> </w:t>
-      </w:r>
-      <w:r>
-        <w:t xml:space="preserve">granule-producing plants were overrepresented; although, the representation of granules</w:t>
-      </w:r>
-      <w:r>
-        <w:t xml:space="preserve"> </w:t>
-      </w:r>
-      <w:r>
-        <w:t xml:space="preserve">larger than 20</w:t>
+        <w:t xml:space="preserve">m in that study is unclear. Since those results were obtained</w:t>
+      </w:r>
+      <w:r>
+        <w:t xml:space="preserve"> </w:t>
+      </w:r>
+      <w:r>
+        <w:t xml:space="preserve">on a modern population of chimps that were only buried for a short period of time,</w:t>
+      </w:r>
+      <w:r>
+        <w:t xml:space="preserve"> </w:t>
+      </w:r>
+      <w:r>
+        <w:t xml:space="preserve">degradation was likely limited</w:t>
+      </w:r>
+      <w:r>
+        <w:t xml:space="preserve"> </w:t>
+      </w:r>
+      <w:r>
+        <w:t xml:space="preserve">(Power et al., 2015)</w:t>
+      </w:r>
+      <w:r>
+        <w:t xml:space="preserve">. The taphonomy of</w:t>
+      </w:r>
+      <w:r>
+        <w:t xml:space="preserve"> </w:t>
+      </w:r>
+      <w:r>
+        <w:t xml:space="preserve">starch granules has been addressed previously, and depends on burial environment</w:t>
+      </w:r>
+      <w:r>
+        <w:t xml:space="preserve"> </w:t>
+      </w:r>
+      <w:r>
+        <w:t xml:space="preserve">(pH, temperature, microorganisms), as well as processing of the granules prior to</w:t>
+      </w:r>
+      <w:r>
+        <w:t xml:space="preserve"> </w:t>
+      </w:r>
+      <w:r>
+        <w:t xml:space="preserve">deposition</w:t>
+      </w:r>
+      <w:r>
+        <w:t xml:space="preserve"> </w:t>
+      </w:r>
+      <w:r>
+        <w:t xml:space="preserve">(García-Granero, 2020; Haslam, 2004; Henry et al., 2009)</w:t>
+      </w:r>
+      <w:r>
+        <w:t xml:space="preserve">.</w:t>
+      </w:r>
+      <w:r>
+        <w:t xml:space="preserve"> </w:t>
+      </w:r>
+      <w:r>
+        <w:t xml:space="preserve">The potential for detrimental diagenetic effects on starch granules increases as</w:t>
+      </w:r>
+      <w:r>
+        <w:t xml:space="preserve"> </w:t>
+      </w:r>
+      <w:r>
+        <w:t xml:space="preserve">the size and amylose content decreases</w:t>
+      </w:r>
+      <w:r>
+        <w:t xml:space="preserve"> </w:t>
+      </w:r>
+      <w:r>
+        <w:t xml:space="preserve">(Franco et al., 1992; Haslam, 2004)</w:t>
+      </w:r>
+      <w:r>
+        <w:t xml:space="preserve">.</w:t>
+      </w:r>
+      <w:r>
+        <w:t xml:space="preserve"> </w:t>
+      </w:r>
+      <w:r>
+        <w:t xml:space="preserve">Combined, the effect of intra-oral starch incorporation</w:t>
+      </w:r>
+      <w:r>
+        <w:t xml:space="preserve"> </w:t>
+      </w:r>
+      <w:r>
+        <w:t xml:space="preserve">and the bias against large granules, together with the increased effect of taphonomy</w:t>
+      </w:r>
+      <w:r>
+        <w:t xml:space="preserve"> </w:t>
+      </w:r>
+      <w:r>
+        <w:t xml:space="preserve">on small granules, would eliminate a large portion of the consumed starch granules,</w:t>
+      </w:r>
+      <w:r>
+        <w:t xml:space="preserve"> </w:t>
+      </w:r>
+      <w:r>
+        <w:t xml:space="preserve">and could explain the large descrepency between our counts (unaffected by hydrolysis and taphonomy) and the aforementioned studies.</w:t>
+      </w:r>
+      <w:r>
+        <w:br/>
+      </w:r>
+      <w:r>
+        <w:t xml:space="preserve">Another potentially important factor from our results is the size of the calculus</w:t>
+      </w:r>
+      <w:r>
+        <w:t xml:space="preserve"> </w:t>
+      </w:r>
+      <w:r>
+        <w:t xml:space="preserve">deposit, which seems to influence the quantity of</w:t>
+      </w:r>
+      <w:r>
+        <w:t xml:space="preserve"> </w:t>
+      </w:r>
+      <w:r>
+        <w:t xml:space="preserve">starches extracted from the calculus, as we found a strong positive correlation</w:t>
+      </w:r>
+      <w:r>
+        <w:t xml:space="preserve"> </w:t>
+      </w:r>
+      <w:r>
+        <w:t xml:space="preserve">between biofilm size and retained starch granules</w:t>
+      </w:r>
+      <w:r>
+        <w:t xml:space="preserve"> </w:t>
+      </w:r>
+      <w:r>
+        <w:t xml:space="preserve">(Figure</w:t>
+      </w:r>
+      <w:r>
+        <w:t xml:space="preserve"> </w:t>
+      </w:r>
+      <w:r>
+        <w:t xml:space="preserve">3.3</w:t>
+      </w:r>
+      <w:r>
+        <w:t xml:space="preserve">); a result that contradicts findings from archaeological contexts</w:t>
+      </w:r>
+      <w:r>
+        <w:t xml:space="preserve"> </w:t>
+      </w:r>
+      <w:r>
+        <w:t xml:space="preserve">(Dudgeon &amp; Tromp, 2014; Wesolowski et al., 2010)</w:t>
+      </w:r>
+      <w:r>
+        <w:t xml:space="preserve">.</w:t>
+      </w:r>
+      <w:r>
+        <w:t xml:space="preserve"> </w:t>
+      </w:r>
+      <w:r>
+        <w:t xml:space="preserve">When the concentration of starch granules</w:t>
+      </w:r>
+      <w:r>
+        <w:t xml:space="preserve"> </w:t>
+      </w:r>
+      <w:r>
+        <w:t xml:space="preserve">per mg calculus is considered, the correlation is weaker, but still present</w:t>
+      </w:r>
+      <w:r>
+        <w:t xml:space="preserve"> </w:t>
+      </w:r>
+      <w:r>
+        <w:t xml:space="preserve">(Figure</w:t>
+      </w:r>
+      <w:r>
+        <w:t xml:space="preserve"> </w:t>
+      </w:r>
+      <w:r>
+        <w:t xml:space="preserve">3.4</w:t>
+      </w:r>
+      <w:r>
+        <w:t xml:space="preserve">);</w:t>
+      </w:r>
+      <w:r>
+        <w:t xml:space="preserve"> </w:t>
+      </w:r>
+      <w:r>
+        <w:t xml:space="preserve">while the larger deposits contain a higher absolute count, our findings also suggest</w:t>
+      </w:r>
+      <w:r>
+        <w:t xml:space="preserve"> </w:t>
+      </w:r>
+      <w:r>
+        <w:t xml:space="preserve">that they contain a slightly higher concentration of starches.</w:t>
+      </w:r>
+      <w:r>
+        <w:t xml:space="preserve"> </w:t>
+      </w:r>
+      <w:r>
+        <w:t xml:space="preserve">The lack of a correlation</w:t>
+      </w:r>
+      <w:r>
+        <w:t xml:space="preserve"> </w:t>
+      </w:r>
+      <w:r>
+        <w:t xml:space="preserve">in archaeological contexts could be due to diagenetic effects; or, the absence of</w:t>
+      </w:r>
+      <w:r>
+        <w:t xml:space="preserve"> </w:t>
+      </w:r>
+      <w:r>
+        <w:t xml:space="preserve">amylase activity in our study could be impacting our interpretations.</w:t>
+      </w:r>
+    </w:p>
+    <w:p>
+      <w:pPr>
+        <w:pStyle w:val="TextBody"/>
+      </w:pPr>
+      <w:r>
+        <w:t xml:space="preserve">The mechanism by which starch granules are incorporated into plaque and calculus</w:t>
+      </w:r>
+      <w:r>
+        <w:t xml:space="preserve"> </w:t>
+      </w:r>
+      <w:r>
+        <w:t xml:space="preserve">remains largely unknown, and few studies have directly investigated potential</w:t>
+      </w:r>
+      <w:r>
+        <w:t xml:space="preserve"> </w:t>
+      </w:r>
+      <w:r>
+        <w:t xml:space="preserve">mechanisms. We know that a proportion of the starch granules entering</w:t>
+      </w:r>
+      <w:r>
+        <w:t xml:space="preserve"> </w:t>
+      </w:r>
+      <w:r>
+        <w:t xml:space="preserve">the mouth can become trapped in the plaque/calculus, and can be recovered from</w:t>
+      </w:r>
+      <w:r>
+        <w:t xml:space="preserve"> </w:t>
+      </w:r>
+      <w:r>
+        <w:t xml:space="preserve">archaeological samples of significant age</w:t>
+      </w:r>
+      <w:r>
+        <w:t xml:space="preserve"> </w:t>
+      </w:r>
+      <w:r>
+        <w:t xml:space="preserve">(Buckley et al., 2014; Henry et al., 2014; Wu et al., 2021)</w:t>
+      </w:r>
+      <w:r>
+        <w:t xml:space="preserve">.</w:t>
+      </w:r>
+      <w:r>
+        <w:t xml:space="preserve"> </w:t>
+      </w:r>
+      <w:r>
+        <w:t xml:space="preserve">Studies have also shown that not all starch granules come from a dietary source.</w:t>
+      </w:r>
+      <w:r>
+        <w:t xml:space="preserve"> </w:t>
+      </w:r>
+      <w:r>
+        <w:t xml:space="preserve">Other pathways include cross-contamination from plant interactions in soil, such</w:t>
+      </w:r>
+      <w:r>
+        <w:t xml:space="preserve"> </w:t>
+      </w:r>
+      <w:r>
+        <w:t xml:space="preserve">as palm phytoliths adhering to the skin of sweet potatoes</w:t>
+      </w:r>
+      <w:r>
+        <w:t xml:space="preserve"> </w:t>
+      </w:r>
+      <w:r>
+        <w:t xml:space="preserve">(Tromp &amp; Dudgeon, 2015)</w:t>
+      </w:r>
+      <w:r>
+        <w:t xml:space="preserve">,</w:t>
+      </w:r>
+      <w:r>
+        <w:t xml:space="preserve"> </w:t>
+      </w:r>
+      <w:r>
+        <w:t xml:space="preserve">or accidental ingestion not related to food consumption</w:t>
+      </w:r>
+      <w:r>
+        <w:t xml:space="preserve"> </w:t>
+      </w:r>
+      <w:r>
+        <w:t xml:space="preserve">(Radini et al., 2019; Radini et al., 2017)</w:t>
+      </w:r>
+      <w:r>
+        <w:t xml:space="preserve">.</w:t>
+      </w:r>
+      <w:r>
+        <w:br/>
+      </w:r>
+      <w:r>
+        <w:t xml:space="preserve">When starch granules enter the mouth, whether through ingestion of food or accidental</w:t>
+      </w:r>
+      <w:r>
+        <w:t xml:space="preserve"> </w:t>
+      </w:r>
+      <w:r>
+        <w:t xml:space="preserve">intake, they immediately encounter multiple obstacles. It is likely</w:t>
+      </w:r>
+      <w:r>
+        <w:t xml:space="preserve"> </w:t>
+      </w:r>
+      <w:r>
+        <w:t xml:space="preserve">that the bulk of starch granules are swallowed along with the food, and are</w:t>
+      </w:r>
+      <w:r>
+        <w:t xml:space="preserve"> </w:t>
+      </w:r>
+      <w:r>
+        <w:t xml:space="preserve">only briefly present in the oral cavity. Other granules that are broken off</w:t>
+      </w:r>
+      <w:r>
+        <w:t xml:space="preserve"> </w:t>
+      </w:r>
+      <w:r>
+        <w:t xml:space="preserve">during mastication may be retained in the dentition. These granules are then</w:t>
+      </w:r>
+      <w:r>
+        <w:t xml:space="preserve"> </w:t>
+      </w:r>
+      <w:r>
+        <w:t xml:space="preserve">susceptible to mechanical removal by the tongue, salivary clearance, and hydrolysis</w:t>
+      </w:r>
+      <w:r>
+        <w:t xml:space="preserve"> </w:t>
+      </w:r>
+      <w:r>
+        <w:t xml:space="preserve">by</w:t>
+      </w:r>
+      <w:r>
+        <w:t xml:space="preserve"> </w:t>
+      </w:r>
+      <m:oMath>
+        <m:r>
+          <m:t>α</m:t>
+        </m:r>
+      </m:oMath>
+      <w:r>
+        <w:t xml:space="preserve">-amylase</w:t>
+      </w:r>
+      <w:r>
+        <w:t xml:space="preserve"> </w:t>
+      </w:r>
+      <w:r>
+        <w:t xml:space="preserve">(Kashket et al., 1996)</w:t>
+      </w:r>
+      <w:r>
+        <w:t xml:space="preserve">.</w:t>
+      </w:r>
+      <w:r>
+        <w:t xml:space="preserve"> </w:t>
+      </w:r>
+      <w:r>
+        <w:t xml:space="preserve">Starch granules that are trapped in crevices and channels on the surface of the</w:t>
+      </w:r>
+      <w:r>
+        <w:t xml:space="preserve"> </w:t>
+      </w:r>
+      <w:r>
+        <w:t xml:space="preserve">mineralised plaque are (at least to some extent) protected from salivary</w:t>
+      </w:r>
+      <w:r>
+        <w:t xml:space="preserve"> </w:t>
+      </w:r>
+      <w:r>
+        <w:t xml:space="preserve">clearance and mechanical cleaning actions of the tongue and lips, especially once</w:t>
+      </w:r>
+      <w:r>
+        <w:t xml:space="preserve"> </w:t>
+      </w:r>
+      <w:r>
+        <w:t xml:space="preserve">a new layer of plaque has covered the surface of the calculus. This may explain</w:t>
+      </w:r>
+      <w:r>
+        <w:t xml:space="preserve"> </w:t>
+      </w:r>
+      <w:r>
+        <w:t xml:space="preserve">why a previous study found starches more commonly in clusters, rather than</w:t>
+      </w:r>
+      <w:r>
+        <w:t xml:space="preserve"> </w:t>
+      </w:r>
+      <w:r>
+        <w:t xml:space="preserve">dispersed over the surface of the dental calculus</w:t>
+      </w:r>
+      <w:r>
+        <w:t xml:space="preserve"> </w:t>
+      </w:r>
+      <w:r>
+        <w:t xml:space="preserve">(Power et al., 2014)</w:t>
+      </w:r>
+      <w:r>
+        <w:t xml:space="preserve">.</w:t>
+      </w:r>
+      <w:r>
+        <w:t xml:space="preserve"> </w:t>
+      </w:r>
+      <w:r>
+        <w:t xml:space="preserve">The authors hypothesised that the granules are either deposited in clusters, or</w:t>
+      </w:r>
+      <w:r>
+        <w:t xml:space="preserve"> </w:t>
+      </w:r>
+      <w:r>
+        <w:t xml:space="preserve">group together in cracks and</w:t>
+      </w:r>
+      <w:r>
+        <w:t xml:space="preserve"> </w:t>
+      </w:r>
+      <w:r>
+        <w:t xml:space="preserve">crevices within the mineral matrix. Unmineralised Lacunae and channels within the</w:t>
+      </w:r>
+      <w:r>
+        <w:t xml:space="preserve"> </w:t>
+      </w:r>
+      <w:r>
+        <w:t xml:space="preserve">calculus matrix have been shown to contain viable</w:t>
+      </w:r>
+      <w:r>
+        <w:t xml:space="preserve"> </w:t>
+      </w:r>
+      <w:r>
+        <w:t xml:space="preserve">bacteria, and may also be large enough to contain starch granules. These can</w:t>
+      </w:r>
+      <w:r>
+        <w:t xml:space="preserve"> </w:t>
+      </w:r>
+      <w:r>
+        <w:t xml:space="preserve">range from the width of a single cell, to multiple-cell</w:t>
+      </w:r>
+      <w:r>
+        <w:t xml:space="preserve"> </w:t>
+      </w:r>
+      <w:r>
+        <w:t xml:space="preserve">width</w:t>
+      </w:r>
+      <w:r>
+        <w:t xml:space="preserve"> </w:t>
+      </w:r>
+      <w:r>
+        <w:t xml:space="preserve">(B. Tan et al., 2004)</w:t>
+      </w:r>
+      <w:r>
+        <w:t xml:space="preserve">, of which the latter could feasibly contain</w:t>
+      </w:r>
+      <w:r>
+        <w:t xml:space="preserve"> </w:t>
+      </w:r>
+      <w:r>
+        <w:t xml:space="preserve">starch granules.</w:t>
+      </w:r>
+      <w:r>
+        <w:t xml:space="preserve"> </w:t>
+      </w:r>
+      <w:r>
+        <w:t xml:space="preserve">If this is indeed one of the incorporation mechanisms of starch granules, then the</w:t>
+      </w:r>
+      <w:r>
+        <w:t xml:space="preserve"> </w:t>
+      </w:r>
+      <w:r>
+        <w:t xml:space="preserve">limit of incorporated starches is set by the number and size of channels. Since</w:t>
+      </w:r>
+      <w:r>
+        <w:t xml:space="preserve"> </w:t>
+      </w:r>
+      <w:r>
+        <w:t xml:space="preserve">this is likely controlled by the size of the calculus deposit, then the number of</w:t>
+      </w:r>
+      <w:r>
+        <w:t xml:space="preserve"> </w:t>
+      </w:r>
+      <w:r>
+        <w:t xml:space="preserve">starches will increase as the size of the biofilm increases, which is consistent</w:t>
+      </w:r>
+      <w:r>
+        <w:t xml:space="preserve"> </w:t>
+      </w:r>
+      <w:r>
+        <w:t xml:space="preserve">with our results</w:t>
+      </w:r>
+      <w:r>
+        <w:t xml:space="preserve"> </w:t>
+      </w:r>
+      <w:r>
+        <w:t xml:space="preserve">(Figures</w:t>
+      </w:r>
+      <w:r>
+        <w:t xml:space="preserve"> </w:t>
+      </w:r>
+      <w:r>
+        <w:t xml:space="preserve">??</w:t>
+      </w:r>
+      <w:r>
+        <w:t xml:space="preserve"> </w:t>
+      </w:r>
+      <w:r>
+        <w:t xml:space="preserve">and</w:t>
+      </w:r>
+      <w:r>
+        <w:t xml:space="preserve"> </w:t>
+      </w:r>
+      <w:r>
+        <w:t xml:space="preserve">3.4</w:t>
+      </w:r>
+      <w:r>
+        <w:t xml:space="preserve">).</w:t>
+      </w:r>
+      <w:r>
+        <w:t xml:space="preserve"> </w:t>
+      </w:r>
+      <w:r>
+        <w:t xml:space="preserve">The size bias against large granules (&gt;20</w:t>
       </w:r>
       <w:r>
         <w:t xml:space="preserve"> </w:t>
@@ -6312,334 +6901,37 @@
         </m:r>
       </m:oMath>
       <w:r>
-        <w:t xml:space="preserve">m in that study is unclear. Since those results were obtained</w:t>
-      </w:r>
-      <w:r>
-        <w:t xml:space="preserve"> </w:t>
-      </w:r>
-      <w:r>
-        <w:t xml:space="preserve">on a modern population of chimps that were only buried for a short period of time,</w:t>
-      </w:r>
-      <w:r>
-        <w:t xml:space="preserve"> </w:t>
-      </w:r>
-      <w:r>
-        <w:t xml:space="preserve">degradation was likely limited</w:t>
-      </w:r>
-      <w:r>
-        <w:t xml:space="preserve"> </w:t>
-      </w:r>
-      <w:r>
-        <w:t xml:space="preserve">(Power et al., 2015)</w:t>
-      </w:r>
-      <w:r>
-        <w:t xml:space="preserve">. The taphonomy of</w:t>
-      </w:r>
-      <w:r>
-        <w:t xml:space="preserve"> </w:t>
-      </w:r>
-      <w:r>
-        <w:t xml:space="preserve">starch granules has been addressed previously, and depends on burial environment</w:t>
-      </w:r>
-      <w:r>
-        <w:t xml:space="preserve"> </w:t>
-      </w:r>
-      <w:r>
-        <w:t xml:space="preserve">(pH, temperature, microorganisms), as well as processing of the granules prior to</w:t>
-      </w:r>
-      <w:r>
-        <w:t xml:space="preserve"> </w:t>
-      </w:r>
-      <w:r>
-        <w:t xml:space="preserve">deposition</w:t>
-      </w:r>
-      <w:r>
-        <w:t xml:space="preserve"> </w:t>
-      </w:r>
-      <w:r>
-        <w:t xml:space="preserve">(García-Granero, 2020; Haslam, 2004; Henry et al., 2009)</w:t>
-      </w:r>
-      <w:r>
-        <w:t xml:space="preserve">.</w:t>
-      </w:r>
-      <w:r>
-        <w:t xml:space="preserve"> </w:t>
-      </w:r>
-      <w:r>
-        <w:t xml:space="preserve">The potential for detrimental diagenetic effects on starch granules increases as</w:t>
-      </w:r>
-      <w:r>
-        <w:t xml:space="preserve"> </w:t>
-      </w:r>
-      <w:r>
-        <w:t xml:space="preserve">the size and amylose content decreases</w:t>
-      </w:r>
-      <w:r>
-        <w:t xml:space="preserve"> </w:t>
-      </w:r>
-      <w:r>
-        <w:t xml:space="preserve">(Franco et al., 1992; Haslam, 2004)</w:t>
-      </w:r>
-      <w:r>
-        <w:t xml:space="preserve">.</w:t>
-      </w:r>
-      <w:r>
-        <w:t xml:space="preserve"> </w:t>
-      </w:r>
-      <w:r>
-        <w:t xml:space="preserve">Combined, the effect of intra-oral starch incorporation</w:t>
-      </w:r>
-      <w:r>
-        <w:t xml:space="preserve"> </w:t>
-      </w:r>
-      <w:r>
-        <w:t xml:space="preserve">and the bias against large granules, together with the increased effect of taphonomy</w:t>
-      </w:r>
-      <w:r>
-        <w:t xml:space="preserve"> </w:t>
-      </w:r>
-      <w:r>
-        <w:t xml:space="preserve">on small granules, would eliminate a large portion of the consumed starch granules,</w:t>
-      </w:r>
-      <w:r>
-        <w:t xml:space="preserve"> </w:t>
-      </w:r>
-      <w:r>
-        <w:t xml:space="preserve">and would explain why the granules extracted from archaeological dental calculus</w:t>
-      </w:r>
-      <w:r>
-        <w:t xml:space="preserve"> </w:t>
-      </w:r>
-      <w:r>
-        <w:t xml:space="preserve">are often sparse.</w:t>
-      </w:r>
-    </w:p>
-    <w:p>
-      <w:pPr>
-        <w:pStyle w:val="TextBody"/>
-      </w:pPr>
-      <w:r>
-        <w:t xml:space="preserve">Additionally, the size of the calculus deposit seems to influence the quantity of</w:t>
-      </w:r>
-      <w:r>
-        <w:t xml:space="preserve"> </w:t>
-      </w:r>
-      <w:r>
-        <w:t xml:space="preserve">starches extracted from the calculus, as we found a strong positive correlation</w:t>
-      </w:r>
-      <w:r>
-        <w:t xml:space="preserve"> </w:t>
-      </w:r>
-      <w:r>
-        <w:t xml:space="preserve">between biofilm size and retained starch granules</w:t>
-      </w:r>
-      <w:r>
-        <w:t xml:space="preserve"> </w:t>
-      </w:r>
-      <w:r>
-        <w:t xml:space="preserve">(Figure</w:t>
-      </w:r>
-      <w:r>
-        <w:t xml:space="preserve"> </w:t>
-      </w:r>
-      <w:r>
-        <w:t xml:space="preserve">3.3</w:t>
-      </w:r>
-      <w:r>
-        <w:t xml:space="preserve">), which contradicts findings from archaeological contexts</w:t>
-      </w:r>
-      <w:r>
-        <w:t xml:space="preserve"> </w:t>
-      </w:r>
-      <w:r>
-        <w:t xml:space="preserve">(Dudgeon &amp; Tromp, 2014; Wesolowski et al., 2010)</w:t>
-      </w:r>
-      <w:r>
-        <w:t xml:space="preserve">.</w:t>
-      </w:r>
-      <w:r>
-        <w:t xml:space="preserve"> </w:t>
-      </w:r>
-      <w:r>
-        <w:t xml:space="preserve">When the concentration of starch granules</w:t>
-      </w:r>
-      <w:r>
-        <w:t xml:space="preserve"> </w:t>
-      </w:r>
-      <w:r>
-        <w:t xml:space="preserve">per mg calculus is considered, the correlation is weaker, but still present</w:t>
-      </w:r>
-      <w:r>
-        <w:t xml:space="preserve"> </w:t>
-      </w:r>
-      <w:r>
-        <w:t xml:space="preserve">(Figure</w:t>
-      </w:r>
-      <w:r>
-        <w:t xml:space="preserve"> </w:t>
-      </w:r>
-      <w:r>
-        <w:t xml:space="preserve">3.4</w:t>
-      </w:r>
-      <w:r>
-        <w:t xml:space="preserve">);</w:t>
-      </w:r>
-      <w:r>
-        <w:t xml:space="preserve"> </w:t>
-      </w:r>
-      <w:r>
-        <w:t xml:space="preserve">while the larger deposits contain a higher absolute count, our findings also suggest</w:t>
-      </w:r>
-      <w:r>
-        <w:t xml:space="preserve"> </w:t>
-      </w:r>
-      <w:r>
-        <w:t xml:space="preserve">that they contain a slightly higher concentration of starches.</w:t>
-      </w:r>
-      <w:r>
-        <w:t xml:space="preserve"> </w:t>
-      </w:r>
-      <w:r>
-        <w:t xml:space="preserve">The lack of a correlation</w:t>
-      </w:r>
-      <w:r>
-        <w:t xml:space="preserve"> </w:t>
-      </w:r>
-      <w:r>
-        <w:t xml:space="preserve">in archaeological contexts could be due to diagenetic effects; or, the absence of</w:t>
-      </w:r>
-      <w:r>
-        <w:t xml:space="preserve"> </w:t>
-      </w:r>
-      <w:r>
-        <w:t xml:space="preserve">amylase activity in our study could be impacting our interpretations.</w:t>
-      </w:r>
-    </w:p>
-    <w:p>
-      <w:pPr>
-        <w:pStyle w:val="TextBody"/>
-      </w:pPr>
-      <w:r>
-        <w:t xml:space="preserve">The mechanism by which starch granules are incorporated into plaque and calculus</w:t>
-      </w:r>
-      <w:r>
-        <w:t xml:space="preserve"> </w:t>
-      </w:r>
-      <w:r>
-        <w:t xml:space="preserve">remains largely unknown, and few studies have directly investigated potential</w:t>
-      </w:r>
-      <w:r>
-        <w:t xml:space="preserve"> </w:t>
-      </w:r>
-      <w:r>
-        <w:t xml:space="preserve">mechanisms. We know that a proportion of the starch granules entering</w:t>
-      </w:r>
-      <w:r>
-        <w:t xml:space="preserve"> </w:t>
-      </w:r>
-      <w:r>
-        <w:t xml:space="preserve">the mouth can become trapped in the plaque/calculus, and can be recovered from</w:t>
-      </w:r>
-      <w:r>
-        <w:t xml:space="preserve"> </w:t>
-      </w:r>
-      <w:r>
-        <w:t xml:space="preserve">archaeological samples of significant age</w:t>
-      </w:r>
-      <w:r>
-        <w:t xml:space="preserve"> </w:t>
-      </w:r>
-      <w:r>
-        <w:t xml:space="preserve">(Buckley et al., 2014; Henry et al., 2014; Wu et al., 2021)</w:t>
-      </w:r>
-      <w:r>
-        <w:t xml:space="preserve">.</w:t>
-      </w:r>
-      <w:r>
-        <w:t xml:space="preserve"> </w:t>
-      </w:r>
-      <w:r>
-        <w:t xml:space="preserve">Studies have also shown that not all starch granules come from a dietary source.</w:t>
-      </w:r>
-      <w:r>
-        <w:t xml:space="preserve"> </w:t>
-      </w:r>
-      <w:r>
-        <w:t xml:space="preserve">Other pathways include cross-contamination from plant interactions in soil, such</w:t>
-      </w:r>
-      <w:r>
-        <w:t xml:space="preserve"> </w:t>
-      </w:r>
-      <w:r>
-        <w:t xml:space="preserve">as palm phytoliths adhering to the skin of sweet potatoes</w:t>
-      </w:r>
-      <w:r>
-        <w:t xml:space="preserve"> </w:t>
-      </w:r>
-      <w:r>
-        <w:t xml:space="preserve">(Tromp &amp; Dudgeon, 2015)</w:t>
-      </w:r>
-      <w:r>
-        <w:t xml:space="preserve">,</w:t>
-      </w:r>
-      <w:r>
-        <w:t xml:space="preserve"> </w:t>
-      </w:r>
-      <w:r>
-        <w:t xml:space="preserve">or accidental ingestion not related to food consumption</w:t>
-      </w:r>
-      <w:r>
-        <w:t xml:space="preserve"> </w:t>
-      </w:r>
-      <w:r>
-        <w:t xml:space="preserve">(Radini et al., 2019; Radini et al., 2017)</w:t>
-      </w:r>
-      <w:r>
-        <w:t xml:space="preserve">.</w:t>
-      </w:r>
-    </w:p>
-    <w:p>
-      <w:pPr>
-        <w:pStyle w:val="TextBody"/>
-      </w:pPr>
-      <w:r>
-        <w:t xml:space="preserve">When starch granules enter the mouth, whether through ingestion of food or accidental</w:t>
-      </w:r>
-      <w:r>
-        <w:t xml:space="preserve"> </w:t>
-      </w:r>
-      <w:r>
-        <w:t xml:space="preserve">intake, they immediately encounter multiple obstacles. It is likely</w:t>
-      </w:r>
-      <w:r>
-        <w:t xml:space="preserve"> </w:t>
-      </w:r>
-      <w:r>
-        <w:t xml:space="preserve">that the bulk of starch granules are swallowed along with the food, and are</w:t>
-      </w:r>
-      <w:r>
-        <w:t xml:space="preserve"> </w:t>
-      </w:r>
-      <w:r>
-        <w:t xml:space="preserve">only briefly retained in the oral cavity. Other granules that are broken off</w:t>
-      </w:r>
-      <w:r>
-        <w:t xml:space="preserve"> </w:t>
-      </w:r>
-      <w:r>
-        <w:t xml:space="preserve">during mastication may be retained in the dentition. These granules are then</w:t>
-      </w:r>
-      <w:r>
-        <w:t xml:space="preserve"> </w:t>
-      </w:r>
-      <w:r>
-        <w:t xml:space="preserve">susceptible to mechanical removal by the tongue, salivary clearance, and hydrolysis</w:t>
-      </w:r>
-      <w:r>
-        <w:t xml:space="preserve"> </w:t>
-      </w:r>
-      <w:r>
-        <w:t xml:space="preserve">by</w:t>
+        <w:t xml:space="preserve">m) may give further credence to the</w:t>
+      </w:r>
+      <w:r>
+        <w:t xml:space="preserve"> </w:t>
+      </w:r>
+      <w:r>
+        <w:t xml:space="preserve">incorporation pathway of starch granules primarily in cracks and crevices in the</w:t>
+      </w:r>
+      <w:r>
+        <w:t xml:space="preserve"> </w:t>
+      </w:r>
+      <w:r>
+        <w:t xml:space="preserve">calculus, as the smaller starch granules have an advantage over larger granules,</w:t>
+      </w:r>
+      <w:r>
+        <w:t xml:space="preserve"> </w:t>
+      </w:r>
+      <w:r>
+        <w:t xml:space="preserve">and can be stored in larger quantities.</w:t>
+      </w:r>
+      <w:r>
+        <w:br/>
+      </w:r>
+      <w:r>
+        <w:t xml:space="preserve">While potentially protected against clearance, granules trapped</w:t>
+      </w:r>
+      <w:r>
+        <w:t xml:space="preserve"> </w:t>
+      </w:r>
+      <w:r>
+        <w:t xml:space="preserve">in plaque/calculus may still be susceptible to hydrolysis, as</w:t>
       </w:r>
       <w:r>
         <w:t xml:space="preserve"> </w:t>
@@ -6650,13 +6942,25 @@
         </m:r>
       </m:oMath>
       <w:r>
-        <w:t xml:space="preserve">-amylase</w:t>
-      </w:r>
-      <w:r>
-        <w:t xml:space="preserve"> </w:t>
-      </w:r>
-      <w:r>
-        <w:t xml:space="preserve">(Kashket et al., 1996)</w:t>
+        <w:t xml:space="preserve">-amylase has</w:t>
+      </w:r>
+      <w:r>
+        <w:t xml:space="preserve"> </w:t>
+      </w:r>
+      <w:r>
+        <w:t xml:space="preserve">the ability to bind to both tooth enamel and bacteria within a biofilm and retain</w:t>
+      </w:r>
+      <w:r>
+        <w:t xml:space="preserve"> </w:t>
+      </w:r>
+      <w:r>
+        <w:t xml:space="preserve">a portion of its hydrolytic activity</w:t>
+      </w:r>
+      <w:r>
+        <w:t xml:space="preserve"> </w:t>
+      </w:r>
+      <w:r>
+        <w:t xml:space="preserve">(Nikitkova et al., 2013; Scannapieco et al., 1993; B. Tan et al., 2004; B. T. K. Tan et al., 2004)</w:t>
       </w:r>
       <w:r>
         <w:t xml:space="preserve">.</w:t>
@@ -6665,195 +6969,40 @@
         <w:t xml:space="preserve"> </w:t>
       </w:r>
       <w:r>
-        <w:t xml:space="preserve">Starch granules that are trapped in crevices and channels on the surface of the</w:t>
-      </w:r>
-      <w:r>
-        <w:t xml:space="preserve"> </w:t>
-      </w:r>
-      <w:r>
-        <w:t xml:space="preserve">mineralised plaque would be (at least to some extent) protected from salivary</w:t>
-      </w:r>
-      <w:r>
-        <w:t xml:space="preserve"> </w:t>
-      </w:r>
-      <w:r>
-        <w:t xml:space="preserve">clearance and mechanical cleaning actions of the tongue and lips. This may explain</w:t>
-      </w:r>
-      <w:r>
-        <w:t xml:space="preserve"> </w:t>
-      </w:r>
-      <w:r>
-        <w:t xml:space="preserve">why a previous study found starches more commonly in clusters than dispersed over</w:t>
-      </w:r>
-      <w:r>
-        <w:t xml:space="preserve"> </w:t>
-      </w:r>
-      <w:r>
-        <w:t xml:space="preserve">the surface of the dental calculus</w:t>
-      </w:r>
-      <w:r>
-        <w:t xml:space="preserve"> </w:t>
-      </w:r>
-      <w:r>
-        <w:t xml:space="preserve">(Power et al., 2014)</w:t>
-      </w:r>
-      <w:r>
-        <w:t xml:space="preserve">. The authors hypothesised</w:t>
-      </w:r>
-      <w:r>
-        <w:t xml:space="preserve"> </w:t>
-      </w:r>
-      <w:r>
-        <w:t xml:space="preserve">that the granules are either deposited in clusters, or group together in cracks and</w:t>
-      </w:r>
-      <w:r>
-        <w:t xml:space="preserve"> </w:t>
-      </w:r>
-      <w:r>
-        <w:t xml:space="preserve">crevices within the mineral matrix. Unmineralised Lacunae and channels within the</w:t>
-      </w:r>
-      <w:r>
-        <w:t xml:space="preserve"> </w:t>
-      </w:r>
-      <w:r>
-        <w:t xml:space="preserve">calculus matrix have been shown to contain viable</w:t>
-      </w:r>
-      <w:r>
-        <w:t xml:space="preserve"> </w:t>
-      </w:r>
-      <w:r>
-        <w:t xml:space="preserve">bacteria, and may also be large enough to contain starch granules. These can</w:t>
-      </w:r>
-      <w:r>
-        <w:t xml:space="preserve"> </w:t>
-      </w:r>
-      <w:r>
-        <w:t xml:space="preserve">range from the width of a single cell, to multiple-cell</w:t>
-      </w:r>
-      <w:r>
-        <w:t xml:space="preserve"> </w:t>
-      </w:r>
-      <w:r>
-        <w:t xml:space="preserve">width</w:t>
-      </w:r>
-      <w:r>
-        <w:t xml:space="preserve"> </w:t>
-      </w:r>
-      <w:r>
-        <w:t xml:space="preserve">(B. Tan et al., 2004)</w:t>
-      </w:r>
-      <w:r>
-        <w:t xml:space="preserve">, of which the latter could feasibly contain</w:t>
-      </w:r>
-      <w:r>
-        <w:t xml:space="preserve"> </w:t>
-      </w:r>
-      <w:r>
-        <w:t xml:space="preserve">starch granules.</w:t>
-      </w:r>
-      <w:r>
-        <w:t xml:space="preserve"> </w:t>
-      </w:r>
-      <w:r>
-        <w:t xml:space="preserve">If this is indeed one of the incorporation mechanisms of starch granules, then the</w:t>
-      </w:r>
-      <w:r>
-        <w:t xml:space="preserve"> </w:t>
-      </w:r>
-      <w:r>
-        <w:t xml:space="preserve">limit of incorporated starches is set by the number and size of channels. Since</w:t>
-      </w:r>
-      <w:r>
-        <w:t xml:space="preserve"> </w:t>
-      </w:r>
-      <w:r>
-        <w:t xml:space="preserve">this is likely controlled by the size of the calculus deposit, then the number of</w:t>
-      </w:r>
-      <w:r>
-        <w:t xml:space="preserve"> </w:t>
-      </w:r>
-      <w:r>
-        <w:t xml:space="preserve">starches will increase as the size of the biofilm increases, which is consistent</w:t>
-      </w:r>
-      <w:r>
-        <w:t xml:space="preserve"> </w:t>
-      </w:r>
-      <w:r>
-        <w:t xml:space="preserve">with our results</w:t>
-      </w:r>
-      <w:r>
-        <w:t xml:space="preserve"> </w:t>
-      </w:r>
-      <w:r>
-        <w:t xml:space="preserve">(Figures</w:t>
-      </w:r>
-      <w:r>
-        <w:t xml:space="preserve"> </w:t>
-      </w:r>
-      <w:r>
-        <w:t xml:space="preserve">??</w:t>
-      </w:r>
-      <w:r>
-        <w:t xml:space="preserve"> </w:t>
-      </w:r>
-      <w:r>
-        <w:t xml:space="preserve">and</w:t>
-      </w:r>
-      <w:r>
-        <w:t xml:space="preserve"> </w:t>
-      </w:r>
-      <w:r>
-        <w:t xml:space="preserve">3.4</w:t>
-      </w:r>
-      <w:r>
-        <w:t xml:space="preserve">).</w:t>
-      </w:r>
-      <w:r>
-        <w:t xml:space="preserve"> </w:t>
-      </w:r>
-      <w:r>
-        <w:t xml:space="preserve">The size bias against large granules (&gt;20</w:t>
-      </w:r>
-      <w:r>
-        <w:t xml:space="preserve"> </w:t>
-      </w:r>
-      <m:oMath>
-        <m:r>
-          <m:t>μ</m:t>
-        </m:r>
-      </m:oMath>
-      <w:r>
-        <w:t xml:space="preserve">m) may give further credence to the</w:t>
-      </w:r>
-      <w:r>
-        <w:t xml:space="preserve"> </w:t>
-      </w:r>
-      <w:r>
-        <w:t xml:space="preserve">incorporation pathway of starch granules primarily in cracks and crevices in the</w:t>
-      </w:r>
-      <w:r>
-        <w:t xml:space="preserve"> </w:t>
-      </w:r>
-      <w:r>
-        <w:t xml:space="preserve">calculus, as the smaller starch granules have an advantage over larger granules,</w:t>
-      </w:r>
-      <w:r>
-        <w:t xml:space="preserve"> </w:t>
-      </w:r>
-      <w:r>
-        <w:t xml:space="preserve">and can be stored in larger quantities.</w:t>
-      </w:r>
-      <w:r>
-        <w:br/>
-      </w:r>
-      <w:r>
-        <w:t xml:space="preserve">While potentially protected against clearance, granules trapped</w:t>
-      </w:r>
-      <w:r>
-        <w:t xml:space="preserve"> </w:t>
-      </w:r>
-      <w:r>
-        <w:t xml:space="preserve">in plaque/calculus will still be susceptible to hydrolysis, as</w:t>
+        <w:t xml:space="preserve">The susceptibility of granules to hydrolysis depends on the crystallinity and size</w:t>
+      </w:r>
+      <w:r>
+        <w:t xml:space="preserve"> </w:t>
+      </w:r>
+      <w:r>
+        <w:t xml:space="preserve">of the starch granule, as well as the mode of processing. As mentioned previously,</w:t>
+      </w:r>
+      <w:r>
+        <w:t xml:space="preserve"> </w:t>
+      </w:r>
+      <w:r>
+        <w:t xml:space="preserve">smaller starch granules are more susceptible to enzymatic degradation, as are</w:t>
+      </w:r>
+      <w:r>
+        <w:t xml:space="preserve"> </w:t>
+      </w:r>
+      <w:r>
+        <w:t xml:space="preserve">pre-processed starches (e.g. by cooking), while dehydrated starches will have a</w:t>
+      </w:r>
+      <w:r>
+        <w:t xml:space="preserve"> </w:t>
+      </w:r>
+      <w:r>
+        <w:t xml:space="preserve">reduced susceptibility</w:t>
+      </w:r>
+      <w:r>
+        <w:t xml:space="preserve"> </w:t>
+      </w:r>
+      <w:r>
+        <w:t xml:space="preserve">(Björck et al., 1984; Franco et al., 1992; Haslam, 2004; Henry et al., 2009; Lingstrom et al., 1994)</w:t>
+      </w:r>
+      <w:r>
+        <w:t xml:space="preserve">. Given the lack of</w:t>
       </w:r>
       <w:r>
         <w:t xml:space="preserve"> </w:t>
@@ -6864,70 +7013,19 @@
         </m:r>
       </m:oMath>
       <w:r>
-        <w:t xml:space="preserve">-amylase has</w:t>
-      </w:r>
-      <w:r>
-        <w:t xml:space="preserve"> </w:t>
-      </w:r>
-      <w:r>
-        <w:t xml:space="preserve">the ability to bind to both tooth enamel and bacteria within a biofilm and retain</w:t>
-      </w:r>
-      <w:r>
-        <w:t xml:space="preserve"> </w:t>
-      </w:r>
-      <w:r>
-        <w:t xml:space="preserve">a portion of its hydrolytic activity</w:t>
-      </w:r>
-      <w:r>
-        <w:t xml:space="preserve"> </w:t>
-      </w:r>
-      <w:r>
-        <w:t xml:space="preserve">(Nikitkova et al., 2013; Scannapieco et al., 1993; B. Tan et al., 2004; B. T. K. Tan et al., 2004)</w:t>
-      </w:r>
-      <w:r>
-        <w:t xml:space="preserve">.</w:t>
-      </w:r>
-      <w:r>
-        <w:t xml:space="preserve"> </w:t>
-      </w:r>
-      <w:r>
-        <w:t xml:space="preserve"> </w:t>
-      </w:r>
-      <w:r>
-        <w:t xml:space="preserve">The susceptibility of granules to hydrolysis depends on the crystallinity and size</w:t>
-      </w:r>
-      <w:r>
-        <w:t xml:space="preserve"> </w:t>
-      </w:r>
-      <w:r>
-        <w:t xml:space="preserve">of the starch granule, as well as the mode of processing. As mentioned previously,</w:t>
-      </w:r>
-      <w:r>
-        <w:t xml:space="preserve"> </w:t>
-      </w:r>
-      <w:r>
-        <w:t xml:space="preserve">smaller starch granules are more susceptible to enzymatic degradation, as are</w:t>
-      </w:r>
-      <w:r>
-        <w:t xml:space="preserve"> </w:t>
-      </w:r>
-      <w:r>
-        <w:t xml:space="preserve">pre-processed starches (e.g. by cooking), while dehydrated starches will have a</w:t>
-      </w:r>
-      <w:r>
-        <w:t xml:space="preserve"> </w:t>
-      </w:r>
-      <w:r>
-        <w:t xml:space="preserve">reduced susceptibility</w:t>
-      </w:r>
-      <w:r>
-        <w:t xml:space="preserve"> </w:t>
-      </w:r>
-      <w:r>
-        <w:t xml:space="preserve">(Björck et al., 1984; Franco et al., 1992; Haslam, 2004; Henry et al., 2009; Lingstrom et al., 1994)</w:t>
-      </w:r>
-      <w:r>
-        <w:t xml:space="preserve">. Given the lack of</w:t>
+        <w:t xml:space="preserve">-amylase</w:t>
+      </w:r>
+      <w:r>
+        <w:t xml:space="preserve"> </w:t>
+      </w:r>
+      <w:r>
+        <w:t xml:space="preserve">activity detected in our model, hydrolysis is not the cause of the low</w:t>
+      </w:r>
+      <w:r>
+        <w:t xml:space="preserve"> </w:t>
+      </w:r>
+      <w:r>
+        <w:t xml:space="preserve">incorporation rate. More details on the absence of</w:t>
       </w:r>
       <w:r>
         <w:t xml:space="preserve"> </w:t>
@@ -6944,13 +7042,78 @@
         <w:t xml:space="preserve"> </w:t>
       </w:r>
       <w:r>
-        <w:t xml:space="preserve">activity detected in our model, hydrolysis is not the cause of the low</w:t>
-      </w:r>
-      <w:r>
-        <w:t xml:space="preserve"> </w:t>
-      </w:r>
-      <w:r>
-        <w:t xml:space="preserve">incorporation rate. More details on the absence of</w:t>
+        <w:t xml:space="preserve">activity is discussed elsewhere (Bartholdy et al. in prep.).</w:t>
+      </w:r>
+      <w:r>
+        <w:t xml:space="preserve"> </w:t>
+      </w:r>
+      <w:r>
+        <w:t xml:space="preserve">What we can say, is that the dietary picture we obtain from starch granules extracted</w:t>
+      </w:r>
+      <w:r>
+        <w:t xml:space="preserve"> </w:t>
+      </w:r>
+      <w:r>
+        <w:t xml:space="preserve">from dental calculus reflects a number of individual, dietary, and environmental</w:t>
+      </w:r>
+      <w:r>
+        <w:t xml:space="preserve"> </w:t>
+      </w:r>
+      <w:r>
+        <w:t xml:space="preserve">(both pre- and post-mortem environments) factors, and that this will likely be a</w:t>
+      </w:r>
+      <w:r>
+        <w:t xml:space="preserve"> </w:t>
+      </w:r>
+      <w:r>
+        <w:t xml:space="preserve">somewhat random snapshot given the irregularity of plaque mineralisation within</w:t>
+      </w:r>
+      <w:r>
+        <w:t xml:space="preserve"> </w:t>
+      </w:r>
+      <w:r>
+        <w:t xml:space="preserve">and between individuals</w:t>
+      </w:r>
+      <w:r>
+        <w:t xml:space="preserve"> </w:t>
+      </w:r>
+      <w:r>
+        <w:t xml:space="preserve">(Jepsen et al., 2011; Jin &amp; Yip, 2002)</w:t>
+      </w:r>
+      <w:r>
+        <w:t xml:space="preserve">.</w:t>
+      </w:r>
+      <w:r>
+        <w:t xml:space="preserve"> </w:t>
+      </w:r>
+      <w:r>
+        <w:t xml:space="preserve">Although, certain factors may increase the likelihood of incorporation, such</w:t>
+      </w:r>
+      <w:r>
+        <w:t xml:space="preserve"> </w:t>
+      </w:r>
+      <w:r>
+        <w:t xml:space="preserve">as abundance, size, and morphology of granules.</w:t>
+      </w:r>
+    </w:p>
+    <w:p>
+      <w:pPr>
+        <w:pStyle w:val="TextBody"/>
+      </w:pPr>
+      <w:r>
+        <w:t xml:space="preserve">This article presents preliminary research exploring the potential of an oral</w:t>
+      </w:r>
+      <w:r>
+        <w:t xml:space="preserve"> </w:t>
+      </w:r>
+      <w:r>
+        <w:t xml:space="preserve">biofilm model for dietary research in archaeology. A limitation of this study</w:t>
+      </w:r>
+      <w:r>
+        <w:t xml:space="preserve"> </w:t>
+      </w:r>
+      <w:r>
+        <w:t xml:space="preserve">is the absence of</w:t>
       </w:r>
       <w:r>
         <w:t xml:space="preserve"> </w:t>
@@ -6961,117 +7124,7 @@
         </m:r>
       </m:oMath>
       <w:r>
-        <w:t xml:space="preserve">-amylase</w:t>
-      </w:r>
-      <w:r>
-        <w:t xml:space="preserve"> </w:t>
-      </w:r>
-      <w:r>
-        <w:t xml:space="preserve">activity is discussed elsewhere</w:t>
-      </w:r>
-      <w:r>
-        <w:t xml:space="preserve">.</w:t>
-      </w:r>
-      <w:r>
-        <w:t xml:space="preserve"> </w:t>
-      </w:r>
-      <w:r>
-        <w:t xml:space="preserve"> </w:t>
-      </w:r>
-      <w:r>
-        <w:t xml:space="preserve">What we can say, is that the dietary picture we obtain from starch granules extracted</w:t>
-      </w:r>
-      <w:r>
-        <w:t xml:space="preserve"> </w:t>
-      </w:r>
-      <w:r>
-        <w:t xml:space="preserve">from dental calculus reflects a number of individual, dietary, and environmental</w:t>
-      </w:r>
-      <w:r>
-        <w:t xml:space="preserve"> </w:t>
-      </w:r>
-      <w:r>
-        <w:t xml:space="preserve">(both pre- and post-mortem environments) factors, and that this will likely be a</w:t>
-      </w:r>
-      <w:r>
-        <w:t xml:space="preserve"> </w:t>
-      </w:r>
-      <w:r>
-        <w:t xml:space="preserve">somewhat random snapshot given the irregularity of plaque mineralisation within</w:t>
-      </w:r>
-      <w:r>
-        <w:t xml:space="preserve"> </w:t>
-      </w:r>
-      <w:r>
-        <w:t xml:space="preserve">and between individuals</w:t>
-      </w:r>
-      <w:r>
-        <w:t xml:space="preserve"> </w:t>
-      </w:r>
-      <w:r>
-        <w:t xml:space="preserve">(Jepsen et al., 2011; Jin &amp; Yip, 2002)</w:t>
-      </w:r>
-      <w:r>
-        <w:t xml:space="preserve">.</w:t>
-      </w:r>
-      <w:r>
-        <w:t xml:space="preserve"> </w:t>
-      </w:r>
-      <w:r>
-        <w:t xml:space="preserve">Although, certain factors may increase the likelihood of incorporation, such</w:t>
-      </w:r>
-      <w:r>
-        <w:t xml:space="preserve"> </w:t>
-      </w:r>
-      <w:r>
-        <w:t xml:space="preserve">as abundance, size, and morphology of granules.</w:t>
-      </w:r>
-    </w:p>
-    <w:p>
-      <w:pPr>
-        <w:pStyle w:val="TextBody"/>
-      </w:pPr>
-      <w:r>
-        <w:t xml:space="preserve">This article presents preliminary research exploring the potential of an oral</w:t>
-      </w:r>
-      <w:r>
-        <w:t xml:space="preserve"> </w:t>
-      </w:r>
-      <w:r>
-        <w:t xml:space="preserve">biofilm model for dietary research in archaeology. A limitation of this study</w:t>
-      </w:r>
-      <w:r>
-        <w:t xml:space="preserve"> </w:t>
-      </w:r>
-      <w:r>
-        <w:t xml:space="preserve">is the absence of amylase in the model. The presence of amylase will likely affect</w:t>
-      </w:r>
-      <w:r>
-        <w:t xml:space="preserve"> </w:t>
-      </w:r>
-      <w:r>
-        <w:t xml:space="preserve">the total granule counts as well as the size ratios, as smaller starches may be more</w:t>
-      </w:r>
-      <w:r>
-        <w:t xml:space="preserve"> </w:t>
-      </w:r>
-      <w:r>
-        <w:t xml:space="preserve">susceptible to hydrolysis</w:t>
-      </w:r>
-      <w:r>
-        <w:t xml:space="preserve"> </w:t>
-      </w:r>
-      <w:r>
-        <w:t xml:space="preserve">(Franco et al., 1992; Haslam, 2004)</w:t>
-      </w:r>
-      <w:r>
-        <w:t xml:space="preserve">.</w:t>
-      </w:r>
-      <w:r>
-        <w:t xml:space="preserve"> </w:t>
-      </w:r>
-      <w:r>
-        <w:t xml:space="preserve">In future experiments, we recommend the addition of</w:t>
+        <w:t xml:space="preserve">-amylase in the model. The presence of</w:t>
       </w:r>
       <w:r>
         <w:t xml:space="preserve"> </w:t>
@@ -7082,7 +7135,85 @@
         </m:r>
       </m:oMath>
       <w:r>
-        <w:t xml:space="preserve">-amylase to the model</w:t>
+        <w:t xml:space="preserve">-amylase will likely affect</w:t>
+      </w:r>
+      <w:r>
+        <w:t xml:space="preserve"> </w:t>
+      </w:r>
+      <w:r>
+        <w:t xml:space="preserve">the total granule counts as well as the size ratios, as smaller starches may be more</w:t>
+      </w:r>
+      <w:r>
+        <w:t xml:space="preserve"> </w:t>
+      </w:r>
+      <w:r>
+        <w:t xml:space="preserve">susceptible to hydrolysis</w:t>
+      </w:r>
+      <w:r>
+        <w:t xml:space="preserve"> </w:t>
+      </w:r>
+      <w:r>
+        <w:t xml:space="preserve">(Franco et al., 1992; Haslam, 2004)</w:t>
+      </w:r>
+      <w:r>
+        <w:t xml:space="preserve">; however,</w:t>
+      </w:r>
+      <w:r>
+        <w:t xml:space="preserve"> </w:t>
+      </w:r>
+      <w:r>
+        <w:t xml:space="preserve">the lack of</w:t>
+      </w:r>
+      <w:r>
+        <w:t xml:space="preserve"> </w:t>
+      </w:r>
+      <m:oMath>
+        <m:r>
+          <m:t>α</m:t>
+        </m:r>
+      </m:oMath>
+      <w:r>
+        <w:t xml:space="preserve">-amylase in the system is a beneficial side effect,</w:t>
+      </w:r>
+      <w:r>
+        <w:t xml:space="preserve"> </w:t>
+      </w:r>
+      <w:r>
+        <w:t xml:space="preserve">as it can allow us to directly explore</w:t>
+      </w:r>
+      <w:r>
+        <w:t xml:space="preserve"> </w:t>
+      </w:r>
+      <w:r>
+        <w:t xml:space="preserve">the effect of</w:t>
+      </w:r>
+      <w:r>
+        <w:t xml:space="preserve"> </w:t>
+      </w:r>
+      <m:oMath>
+        <m:r>
+          <m:t>α</m:t>
+        </m:r>
+      </m:oMath>
+      <w:r>
+        <w:t xml:space="preserve">-amylase on starch counts in future experiments,</w:t>
+      </w:r>
+      <w:r>
+        <w:t xml:space="preserve"> </w:t>
+      </w:r>
+      <w:r>
+        <w:t xml:space="preserve">where</w:t>
+      </w:r>
+      <w:r>
+        <w:t xml:space="preserve"> </w:t>
+      </w:r>
+      <m:oMath>
+        <m:r>
+          <m:t>α</m:t>
+        </m:r>
+      </m:oMath>
+      <w:r>
+        <w:t xml:space="preserve">-amylase can be added to the model</w:t>
       </w:r>
       <w:r>
         <w:t xml:space="preserve"> </w:t>
@@ -7279,19 +7410,19 @@
         <w:t xml:space="preserve"> </w:t>
       </w:r>
       <w:r>
-        <w:t xml:space="preserve">to directly</w:t>
-      </w:r>
-      <w:r>
-        <w:t xml:space="preserve"> </w:t>
-      </w:r>
-      <w:r>
-        <w:t xml:space="preserve">explore the incorporation and extraction of dietary compounds from dental calculus</w:t>
-      </w:r>
-      <w:r>
-        <w:t xml:space="preserve"> </w:t>
-      </w:r>
-      <w:r>
-        <w:t xml:space="preserve">in a controlled laboratory setting. The addition of known starch species in</w:t>
+        <w:t xml:space="preserve">to explore the incorporation and extraction of dietary compounds from dental calculus</w:t>
+      </w:r>
+      <w:r>
+        <w:t xml:space="preserve"> </w:t>
+      </w:r>
+      <w:r>
+        <w:t xml:space="preserve">in a controlled laboratory setting, as many of the variables can be adjusted.</w:t>
+      </w:r>
+      <w:r>
+        <w:t xml:space="preserve"> </w:t>
+      </w:r>
+      <w:r>
+        <w:t xml:space="preserve">The addition of known starch species in</w:t>
       </w:r>
       <w:r>
         <w:t xml:space="preserve"> </w:t>
@@ -7325,9 +7456,6 @@
       </w:r>
       <w:r>
         <w:t xml:space="preserve">.</w:t>
-      </w:r>
-      <w:r>
-        <w:t xml:space="preserve"> </w:t>
       </w:r>
       <w:r>
         <w:t xml:space="preserve"> </w:t>
@@ -7431,31 +7559,25 @@
         <w:t xml:space="preserve">.</w:t>
       </w:r>
       <w:r>
+        <w:t xml:space="preserve"> </w:t>
+      </w:r>
+      <w:r>
+        <w:t xml:space="preserve">It can also facilitate training of students and researchers on methods of</w:t>
+      </w:r>
+      <w:r>
+        <w:t xml:space="preserve"> </w:t>
+      </w:r>
+      <w:r>
+        <w:t xml:space="preserve">dental calculus analysis, such as starch and phytolith extraction and</w:t>
+      </w:r>
+      <w:r>
+        <w:t xml:space="preserve"> </w:t>
+      </w:r>
+      <w:r>
+        <w:t xml:space="preserve">identification, where it can replace the use of finite archaeological resources.</w:t>
+      </w:r>
+      <w:r>
         <w:br/>
-      </w:r>
-      <w:r>
-        <w:t xml:space="preserve">Further research is necessary to explore the mechanisms of the intra-oral starch</w:t>
-      </w:r>
-      <w:r>
-        <w:t xml:space="preserve"> </w:t>
-      </w:r>
-      <w:r>
-        <w:t xml:space="preserve">incorporation and retention in dental calculus, and the dental calculus model</w:t>
-      </w:r>
-      <w:r>
-        <w:t xml:space="preserve"> </w:t>
-      </w:r>
-      <w:r>
-        <w:t xml:space="preserve">presented in this study is uniquely suited to explore these questions and</w:t>
-      </w:r>
-      <w:r>
-        <w:t xml:space="preserve"> </w:t>
-      </w:r>
-      <w:r>
-        <w:t xml:space="preserve">may improve interpretations of dietary research in past populations.</w:t>
-      </w:r>
-      <w:r>
-        <w:t xml:space="preserve"> </w:t>
       </w:r>
     </w:p>
     <w:bookmarkEnd w:id="44"/>
@@ -7530,13 +7652,13 @@
         <w:t xml:space="preserve"> </w:t>
       </w:r>
       <w:r>
-        <w:t xml:space="preserve">entering the oral cavity, the more will be extracted—at least in modern</w:t>
-      </w:r>
-      <w:r>
-        <w:t xml:space="preserve"> </w:t>
-      </w:r>
-      <w:r>
-        <w:t xml:space="preserve">calculus samples unaffected by diagenesis and hydrolysis.</w:t>
+        <w:t xml:space="preserve">entering the oral cavity, the more will be recovered from extraction—at</w:t>
+      </w:r>
+      <w:r>
+        <w:t xml:space="preserve"> </w:t>
+      </w:r>
+      <w:r>
+        <w:t xml:space="preserve">least in modern calculus samples unaffected by diagenesis and hydrolysis.</w:t>
       </w:r>
       <w:r>
         <w:t xml:space="preserve"> </w:t>
@@ -7567,6 +7689,27 @@
       </w:r>
       <w:r>
         <w:t xml:space="preserve">starches an increased rate, and small starches remained somewhat constant.</w:t>
+      </w:r>
+      <w:r>
+        <w:t xml:space="preserve"> </w:t>
+      </w:r>
+      <w:r>
+        <w:t xml:space="preserve">The size of calculus deposit also seems to influence the capacity of</w:t>
+      </w:r>
+      <w:r>
+        <w:t xml:space="preserve"> </w:t>
+      </w:r>
+      <w:r>
+        <w:t xml:space="preserve">granule incorporation; as the size of the deposit increases, so does the</w:t>
+      </w:r>
+      <w:r>
+        <w:t xml:space="preserve"> </w:t>
+      </w:r>
+      <w:r>
+        <w:t xml:space="preserve">absolute count of incorporated granules.</w:t>
+      </w:r>
+      <w:r>
+        <w:t xml:space="preserve"> </w:t>
       </w:r>
     </w:p>
     <w:p>
@@ -7574,93 +7717,37 @@
         <w:pStyle w:val="TextBody"/>
       </w:pPr>
       <w:r>
-        <w:t xml:space="preserve">The size of calculus deposit also seems to influence the capacity of</w:t>
-      </w:r>
-      <w:r>
-        <w:t xml:space="preserve"> </w:t>
-      </w:r>
-      <w:r>
-        <w:t xml:space="preserve">granule incorporation; as the size of the deposit increases, so does the</w:t>
-      </w:r>
-      <w:r>
-        <w:t xml:space="preserve"> </w:t>
-      </w:r>
-      <w:r>
-        <w:t xml:space="preserve">absolute count of incorporated granules.</w:t>
-      </w:r>
-      <w:r>
-        <w:t xml:space="preserve"> </w:t>
-      </w:r>
-      <w:r>
-        <w:t xml:space="preserve">The data from this study are not sufficient to confirm or deny any proposed</w:t>
-      </w:r>
-      <w:r>
-        <w:t xml:space="preserve"> </w:t>
-      </w:r>
-      <w:r>
-        <w:t xml:space="preserve">methods of starch incorporation; however, while we are unable to address the</w:t>
-      </w:r>
-      <w:r>
-        <w:t xml:space="preserve"> </w:t>
-      </w:r>
-      <w:r>
-        <w:t xml:space="preserve">mechanism(s) of starch incorporation with the data obtained in this study,</w:t>
-      </w:r>
-      <w:r>
-        <w:t xml:space="preserve"> </w:t>
-      </w:r>
-      <w:r>
-        <w:t xml:space="preserve">this is something that can potentially be addressed with the calculus model</w:t>
-      </w:r>
-      <w:r>
-        <w:t xml:space="preserve"> </w:t>
-      </w:r>
-      <w:r>
-        <w:t xml:space="preserve">presented in this paper.</w:t>
-      </w:r>
-    </w:p>
-    <w:p>
-      <w:pPr>
-        <w:pStyle w:val="TextBody"/>
-      </w:pPr>
-      <w:r>
         <w:t xml:space="preserve">While we have shown multiple factors that influence the likelihood</w:t>
       </w:r>
       <w:r>
         <w:t xml:space="preserve"> </w:t>
       </w:r>
       <w:r>
-        <w:t xml:space="preserve">of incorporation, it seems the process is somewhat stochastic, and possibly related</w:t>
-      </w:r>
-      <w:r>
-        <w:t xml:space="preserve"> </w:t>
-      </w:r>
-      <w:r>
-        <w:t xml:space="preserve">to the biofilm mineralisation events (as discussed above), which are irregular and</w:t>
-      </w:r>
-      <w:r>
-        <w:t xml:space="preserve"> </w:t>
-      </w:r>
-      <w:r>
-        <w:t xml:space="preserve">related to various factors.</w:t>
-      </w:r>
-      <w:r>
-        <w:t xml:space="preserve"> </w:t>
-      </w:r>
-      <w:r>
-        <w:t xml:space="preserve">The dental calculus biofilm model presented in this study is a powerful tool to</w:t>
-      </w:r>
-      <w:r>
-        <w:t xml:space="preserve"> </w:t>
-      </w:r>
-      <w:r>
-        <w:t xml:space="preserve">investigate various aspects of dietary research and starch incorporation and</w:t>
-      </w:r>
-      <w:r>
-        <w:t xml:space="preserve"> </w:t>
-      </w:r>
-      <w:r>
-        <w:t xml:space="preserve">retention in dental calculus.</w:t>
+        <w:t xml:space="preserve">of incorporation, the process still appears to be somewhat stochastic. Further</w:t>
+      </w:r>
+      <w:r>
+        <w:t xml:space="preserve"> </w:t>
+      </w:r>
+      <w:r>
+        <w:t xml:space="preserve">research is needed to make sense of the contributing factors, and to explore the</w:t>
+      </w:r>
+      <w:r>
+        <w:t xml:space="preserve"> </w:t>
+      </w:r>
+      <w:r>
+        <w:t xml:space="preserve">mechanisms of intra-oral starch incorporation and retention in dental calculus.</w:t>
+      </w:r>
+      <w:r>
+        <w:t xml:space="preserve"> </w:t>
+      </w:r>
+      <w:r>
+        <w:t xml:space="preserve">The dental calculus model presented in this study is uniquely suited to explore</w:t>
+      </w:r>
+      <w:r>
+        <w:t xml:space="preserve"> </w:t>
+      </w:r>
+      <w:r>
+        <w:t xml:space="preserve">these questions and may improve interpretations of dietary practices in past populations.</w:t>
       </w:r>
     </w:p>
     <w:bookmarkEnd w:id="45"/>

</xml_diff>

<commit_message>
fix figure captions and plot colours
</commit_message>
<xml_diff>
--- a/analysis/paper/paper.docx
+++ b/analysis/paper/paper.docx
@@ -55,7 +55,7 @@
         <w:pStyle w:val="Date"/>
       </w:pPr>
       <w:r>
-        <w:t xml:space="preserve">2021-08-27</w:t>
+        <w:t xml:space="preserve">2021-08-30</w:t>
       </w:r>
     </w:p>
     <w:p>
@@ -5402,7 +5402,7 @@
     </w:p>
     <w:p>
       <w:pPr>
-        <w:pStyle w:val="TextBody"/>
+        <w:pStyle w:val="CaptionedFigure"/>
       </w:pPr>
       <w:r>
         <w:drawing>
@@ -5446,8 +5446,13 @@
           </wp:inline>
         </w:drawing>
       </w:r>
-      <w:r>
-        <w:t xml:space="preserve"> </w:t>
+    </w:p>
+    <w:p>
+      <w:pPr>
+        <w:pStyle w:val="ImageCaption"/>
+      </w:pPr>
+      <w:r>
+        <w:t xml:space="preserve">Figure 3.2: Proportion of sizes of (A) wheat granules in the mixed solution (outer ring) and extracted from the wheat-treatment samples (inner ring), and sizes of (B) potato granules in the solution (outer ring) and extracted from the potato-treatment samples (inner ring). l = large, m = medium, s = small.</w:t>
       </w:r>
     </w:p>
     <w:p>

</xml_diff>

<commit_message>
revisions to first draft
</commit_message>
<xml_diff>
--- a/analysis/paper/paper.docx
+++ b/analysis/paper/paper.docx
@@ -980,7 +980,7 @@
         <w:t xml:space="preserve"> </w:t>
       </w:r>
       <w:r>
-        <w:t xml:space="preserve">(Jepsen et al., 2011)</w:t>
+        <w:t xml:space="preserve">(Haffajee et al., 2009; Jepsen et al., 2011)</w:t>
       </w:r>
       <w:r>
         <w:t xml:space="preserve">, contributing to</w:t>
@@ -5354,7 +5354,7 @@
           <wp:inline>
             <wp:extent cx="4620126" cy="3696101"/>
             <wp:effectExtent b="0" l="0" r="0" t="0"/>
-            <wp:docPr descr="Figure 3.1: (A) Proportion (%) of sizes of starch granules in the wheat solution (outer ring) and extracted from the wheat-treatment samples (inner ring), and (B) in the potato solution (outer ring) and extracted from the potato-treatment samples (inner ring). l = large, m = medium, s = small." title="" id="1" name="Picture"/>
+            <wp:docPr descr="Figure 3.1: (A) Proportion (%) of sizes of starch granules in the wheat solution (outer ring) and extracted from the wheat-treatment samples (inner ring), and (B) in the potato solution (outer ring) and extracted from the potato-treatment samples (inner ring)." title="" id="1" name="Picture"/>
             <a:graphic>
               <a:graphicData uri="http://schemas.openxmlformats.org/drawingml/2006/picture">
                 <pic:pic>
@@ -5397,7 +5397,7 @@
         <w:pStyle w:val="ImageCaption"/>
       </w:pPr>
       <w:r>
-        <w:t xml:space="preserve">Figure 3.1: (A) Proportion (%) of sizes of starch granules in the wheat solution (outer ring) and extracted from the wheat-treatment samples (inner ring), and (B) in the potato solution (outer ring) and extracted from the potato-treatment samples (inner ring). l = large, m = medium, s = small.</w:t>
+        <w:t xml:space="preserve">Figure 3.1: (A) Proportion (%) of sizes of starch granules in the wheat solution (outer ring) and extracted from the wheat-treatment samples (inner ring), and (B) in the potato solution (outer ring) and extracted from the potato-treatment samples (inner ring).</w:t>
       </w:r>
     </w:p>
     <w:p>
@@ -5409,7 +5409,7 @@
           <wp:inline>
             <wp:extent cx="4620126" cy="3696101"/>
             <wp:effectExtent b="0" l="0" r="0" t="0"/>
-            <wp:docPr descr="Figure 3.2: Proportion of sizes of (A) wheat granules in the mixed solution (outer ring) and extracted from the wheat-treatment samples (inner ring), and sizes of (B) potato granules in the solution (outer ring) and extracted from the potato-treatment samples (inner ring). l = large, m = medium, s = small." title="" id="1" name="Picture"/>
+            <wp:docPr descr="Figure 3.2: Proportion of sizes of (A) wheat granules in the mixed solution (outer ring) and extracted from the wheat-treatment samples (inner ring), and sizes of (B) potato granules in the solution (outer ring) and extracted from the potato-treatment samples (inner ring)." title="" id="1" name="Picture"/>
             <a:graphic>
               <a:graphicData uri="http://schemas.openxmlformats.org/drawingml/2006/picture">
                 <pic:pic>
@@ -5452,7 +5452,7 @@
         <w:pStyle w:val="ImageCaption"/>
       </w:pPr>
       <w:r>
-        <w:t xml:space="preserve">Figure 3.2: Proportion of sizes of (A) wheat granules in the mixed solution (outer ring) and extracted from the wheat-treatment samples (inner ring), and sizes of (B) potato granules in the solution (outer ring) and extracted from the potato-treatment samples (inner ring). l = large, m = medium, s = small.</w:t>
+        <w:t xml:space="preserve">Figure 3.2: Proportion of sizes of (A) wheat granules in the mixed solution (outer ring) and extracted from the wheat-treatment samples (inner ring), and sizes of (B) potato granules in the solution (outer ring) and extracted from the potato-treatment samples (inner ring).</w:t>
       </w:r>
     </w:p>
     <w:p>
@@ -5620,7 +5620,7 @@
     </w:p>
     <w:p>
       <w:pPr>
-        <w:pStyle w:val="FirstParagraph"/>
+        <w:pStyle w:val="CaptionedFigure"/>
       </w:pPr>
       <w:r>
         <w:drawing>
@@ -5664,8 +5664,13 @@
           </wp:inline>
         </w:drawing>
       </w:r>
-      <w:r>
-        <w:t xml:space="preserve"> </w:t>
+    </w:p>
+    <w:p>
+      <w:pPr>
+        <w:pStyle w:val="ImageCaption"/>
+      </w:pPr>
+      <w:r>
+        <w:t xml:space="preserve">Figure 3.3: Scatter plot of sample weight and standardised starch count by Z-score for seprated treatments.</w:t>
       </w:r>
     </w:p>
     <w:p>
@@ -7552,13 +7557,28 @@
         <w:t xml:space="preserve"> </w:t>
       </w:r>
       <w:r>
-        <w:t xml:space="preserve">numerous factors including genetics, diet, and tooth morphology</w:t>
-      </w:r>
-      <w:r>
-        <w:t xml:space="preserve"> </w:t>
-      </w:r>
-      <w:r>
-        <w:t xml:space="preserve">(Jepsen et al., 2011)</w:t>
+        <w:t xml:space="preserve">numerous factors including genetics, diet, salivary flow, tooth position and morphology</w:t>
+      </w:r>
+      <w:r>
+        <w:t xml:space="preserve"> </w:t>
+      </w:r>
+      <w:r>
+        <w:t xml:space="preserve">(Fagernäs et al., 2021; Haffajee et al., 2009; Jepsen et al., 2011; Proctor et al., 2018; Simón-Soro et al., 2013)</w:t>
+      </w:r>
+      <w:r>
+        <w:t xml:space="preserve">,</w:t>
+      </w:r>
+      <w:r>
+        <w:t xml:space="preserve"> </w:t>
+      </w:r>
+      <w:r>
+        <w:t xml:space="preserve">as well as evolutionary differences through time</w:t>
+      </w:r>
+      <w:r>
+        <w:t xml:space="preserve"> </w:t>
+      </w:r>
+      <w:r>
+        <w:t xml:space="preserve">(Yates et al., 2021)</w:t>
       </w:r>
       <w:r>
         <w:t xml:space="preserve">.</w:t>
@@ -7766,7 +7786,7 @@
       </w:r>
     </w:p>
     <w:bookmarkEnd w:id="46"/>
-    <w:bookmarkStart w:id="149" w:name="references-cited"/>
+    <w:bookmarkStart w:id="159" w:name="references-cited"/>
     <w:p>
       <w:pPr>
         <w:pStyle w:val="Heading1"/>
@@ -7775,7 +7795,7 @@
         <w:t xml:space="preserve">References cited</w:t>
       </w:r>
     </w:p>
-    <w:bookmarkStart w:id="148" w:name="refs"/>
+    <w:bookmarkStart w:id="158" w:name="refs"/>
     <w:bookmarkStart w:id="48" w:name="ref-adlerSequencingAncientCalcified2013"/>
     <w:p>
       <w:pPr>
@@ -8562,25 +8582,13 @@
       </w:hyperlink>
     </w:p>
     <w:bookmarkEnd w:id="61"/>
-    <w:bookmarkStart w:id="63" w:name="ref-foxPhytolithCalculus1996"/>
+    <w:bookmarkStart w:id="63" w:name="ref-fagernasMicrobialBiogeography2021"/>
     <w:p>
       <w:pPr>
         <w:pStyle w:val="Bibliography"/>
       </w:pPr>
       <w:r>
-        <w:t xml:space="preserve">Fox, C. L., Juan, J., &amp; Albert, R. M. (1996). Phytolith analysis on dental calculus, enamel surface, and burial soil:</w:t>
-      </w:r>
-      <w:r>
-        <w:t xml:space="preserve"> </w:t>
-      </w:r>
-      <w:r>
-        <w:t xml:space="preserve">Information</w:t>
-      </w:r>
-      <w:r>
-        <w:t xml:space="preserve"> </w:t>
-      </w:r>
-      <w:r>
-        <w:t xml:space="preserve">about diet and paleoenvironment.</w:t>
+        <w:t xml:space="preserve">Fagernäs, Z., Salazar-García, D. C., Avilés, A., Haber, M., Henry, A., Maurandi, J. L., Ozga, A., Velsko, I. M., &amp; Warinner, C. (2021). Understanding the microbial biogeography of ancient human dentitions to guide study design and interpretation.</w:t>
       </w:r>
       <w:r>
         <w:t xml:space="preserve"> </w:t>
@@ -8590,10 +8598,43 @@
           <w:iCs/>
           <w:i/>
         </w:rPr>
-        <w:t xml:space="preserve">American Journal of Physical Anthropology</w:t>
-      </w:r>
-      <w:r>
-        <w:t xml:space="preserve">,</w:t>
+        <w:t xml:space="preserve">bioRxiv</w:t>
+      </w:r>
+      <w:r>
+        <w:t xml:space="preserve">, 2021.08.16.456492.</w:t>
+      </w:r>
+      <w:r>
+        <w:t xml:space="preserve"> </w:t>
+      </w:r>
+      <w:hyperlink r:id="rId62">
+        <w:r>
+          <w:rPr>
+            <w:rStyle w:val="InternetLink"/>
+          </w:rPr>
+          <w:t xml:space="preserve">https://doi.org/10.1101/2021.08.16.456492</w:t>
+        </w:r>
+      </w:hyperlink>
+    </w:p>
+    <w:bookmarkEnd w:id="63"/>
+    <w:bookmarkStart w:id="65" w:name="ref-foxPhytolithCalculus1996"/>
+    <w:p>
+      <w:pPr>
+        <w:pStyle w:val="Bibliography"/>
+      </w:pPr>
+      <w:r>
+        <w:t xml:space="preserve">Fox, C. L., Juan, J., &amp; Albert, R. M. (1996). Phytolith analysis on dental calculus, enamel surface, and burial soil:</w:t>
+      </w:r>
+      <w:r>
+        <w:t xml:space="preserve"> </w:t>
+      </w:r>
+      <w:r>
+        <w:t xml:space="preserve">Information</w:t>
+      </w:r>
+      <w:r>
+        <w:t xml:space="preserve"> </w:t>
+      </w:r>
+      <w:r>
+        <w:t xml:space="preserve">about diet and paleoenvironment.</w:t>
       </w:r>
       <w:r>
         <w:t xml:space="preserve"> </w:t>
@@ -8603,6 +8644,19 @@
           <w:iCs/>
           <w:i/>
         </w:rPr>
+        <w:t xml:space="preserve">American Journal of Physical Anthropology</w:t>
+      </w:r>
+      <w:r>
+        <w:t xml:space="preserve">,</w:t>
+      </w:r>
+      <w:r>
+        <w:t xml:space="preserve"> </w:t>
+      </w:r>
+      <w:r>
+        <w:rPr>
+          <w:iCs/>
+          <w:i/>
+        </w:rPr>
         <w:t xml:space="preserve">101</w:t>
       </w:r>
       <w:r>
@@ -8611,7 +8665,7 @@
       <w:r>
         <w:t xml:space="preserve"> </w:t>
       </w:r>
-      <w:hyperlink r:id="rId62">
+      <w:hyperlink r:id="rId64">
         <w:r>
           <w:rPr>
             <w:rStyle w:val="InternetLink"/>
@@ -8620,8 +8674,8 @@
         </w:r>
       </w:hyperlink>
     </w:p>
-    <w:bookmarkEnd w:id="63"/>
-    <w:bookmarkStart w:id="65" w:name="ref-francoStarchDegradation1992"/>
+    <w:bookmarkEnd w:id="65"/>
+    <w:bookmarkStart w:id="67" w:name="ref-francoStarchDegradation1992"/>
     <w:p>
       <w:pPr>
         <w:pStyle w:val="Bibliography"/>
@@ -8724,7 +8778,7 @@
       <w:r>
         <w:t xml:space="preserve"> </w:t>
       </w:r>
-      <w:hyperlink r:id="rId64">
+      <w:hyperlink r:id="rId66">
         <w:r>
           <w:rPr>
             <w:rStyle w:val="InternetLink"/>
@@ -8733,8 +8787,8 @@
         </w:r>
       </w:hyperlink>
     </w:p>
-    <w:bookmarkEnd w:id="65"/>
-    <w:bookmarkStart w:id="67" w:name="ref-froehlichEffectOral1987"/>
+    <w:bookmarkEnd w:id="67"/>
+    <w:bookmarkStart w:id="69" w:name="ref-froehlichEffectOral1987"/>
     <w:p>
       <w:pPr>
         <w:pStyle w:val="Bibliography"/>
@@ -8771,7 +8825,7 @@
       <w:r>
         <w:t xml:space="preserve"> </w:t>
       </w:r>
-      <w:hyperlink r:id="rId66">
+      <w:hyperlink r:id="rId68">
         <w:r>
           <w:rPr>
             <w:rStyle w:val="InternetLink"/>
@@ -8780,8 +8834,8 @@
         </w:r>
       </w:hyperlink>
     </w:p>
-    <w:bookmarkEnd w:id="67"/>
-    <w:bookmarkStart w:id="69" w:name="ref-graneroStarchTaphonomy2020"/>
+    <w:bookmarkEnd w:id="69"/>
+    <w:bookmarkStart w:id="71" w:name="ref-graneroStarchTaphonomy2020"/>
     <w:p>
       <w:pPr>
         <w:pStyle w:val="Bibliography"/>
@@ -8830,7 +8884,7 @@
       <w:r>
         <w:t xml:space="preserve"> </w:t>
       </w:r>
-      <w:hyperlink r:id="rId68">
+      <w:hyperlink r:id="rId70">
         <w:r>
           <w:rPr>
             <w:rStyle w:val="InternetLink"/>
@@ -8839,8 +8893,8 @@
         </w:r>
       </w:hyperlink>
     </w:p>
-    <w:bookmarkEnd w:id="69"/>
-    <w:bookmarkStart w:id="71" w:name="ref-gismondiStarchGranulesData2019"/>
+    <w:bookmarkEnd w:id="71"/>
+    <w:bookmarkStart w:id="73" w:name="ref-gismondiStarchGranulesData2019"/>
     <w:p>
       <w:pPr>
         <w:pStyle w:val="Bibliography"/>
@@ -8877,7 +8931,7 @@
       <w:r>
         <w:t xml:space="preserve"> </w:t>
       </w:r>
-      <w:hyperlink r:id="rId70">
+      <w:hyperlink r:id="rId72">
         <w:r>
           <w:rPr>
             <w:rStyle w:val="InternetLink"/>
@@ -8886,14 +8940,35 @@
         </w:r>
       </w:hyperlink>
     </w:p>
-    <w:bookmarkEnd w:id="71"/>
-    <w:bookmarkStart w:id="73" w:name="ref-hardyStarchGranulesDental2009"/>
+    <w:bookmarkEnd w:id="73"/>
+    <w:bookmarkStart w:id="75" w:name="ref-haffajeeBiofilmPosition2009"/>
     <w:p>
       <w:pPr>
         <w:pStyle w:val="Bibliography"/>
       </w:pPr>
       <w:r>
-        <w:t xml:space="preserve">Hardy, K., Blakeney, T., Copeland, L., Kirkham, J., Wrangham, R., &amp; Collins, M. (2009). Starch granules, dental calculus and new perspectives on ancient diet.</w:t>
+        <w:t xml:space="preserve">Haffajee, A. D., Teles, R. P., Patel, M. R., Song, X., Yaskell, T., &amp; Socransky, S. S. (2009). Factors affecting human supragingival biofilm composition.</w:t>
+      </w:r>
+      <w:r>
+        <w:t xml:space="preserve"> </w:t>
+      </w:r>
+      <w:r>
+        <w:t xml:space="preserve">II</w:t>
+      </w:r>
+      <w:r>
+        <w:t xml:space="preserve">.</w:t>
+      </w:r>
+      <w:r>
+        <w:t xml:space="preserve"> </w:t>
+      </w:r>
+      <w:r>
+        <w:t xml:space="preserve">Tooth</w:t>
+      </w:r>
+      <w:r>
+        <w:t xml:space="preserve"> </w:t>
+      </w:r>
+      <w:r>
+        <w:t xml:space="preserve">position.</w:t>
       </w:r>
       <w:r>
         <w:t xml:space="preserve"> </w:t>
@@ -8903,7 +8978,7 @@
           <w:iCs/>
           <w:i/>
         </w:rPr>
-        <w:t xml:space="preserve">Journal of Archaeological Science</w:t>
+        <w:t xml:space="preserve">Journal of Periodontal Research</w:t>
       </w:r>
       <w:r>
         <w:t xml:space="preserve">,</w:t>
@@ -8916,6 +8991,53 @@
           <w:iCs/>
           <w:i/>
         </w:rPr>
+        <w:t xml:space="preserve">44</w:t>
+      </w:r>
+      <w:r>
+        <w:t xml:space="preserve">(4), 520–528.</w:t>
+      </w:r>
+      <w:r>
+        <w:t xml:space="preserve"> </w:t>
+      </w:r>
+      <w:hyperlink r:id="rId74">
+        <w:r>
+          <w:rPr>
+            <w:rStyle w:val="InternetLink"/>
+          </w:rPr>
+          <w:t xml:space="preserve">https://doi.org/10.1111/j.1600-0765.2008.01155.x</w:t>
+        </w:r>
+      </w:hyperlink>
+    </w:p>
+    <w:bookmarkEnd w:id="75"/>
+    <w:bookmarkStart w:id="77" w:name="ref-hardyStarchGranulesDental2009"/>
+    <w:p>
+      <w:pPr>
+        <w:pStyle w:val="Bibliography"/>
+      </w:pPr>
+      <w:r>
+        <w:t xml:space="preserve">Hardy, K., Blakeney, T., Copeland, L., Kirkham, J., Wrangham, R., &amp; Collins, M. (2009). Starch granules, dental calculus and new perspectives on ancient diet.</w:t>
+      </w:r>
+      <w:r>
+        <w:t xml:space="preserve"> </w:t>
+      </w:r>
+      <w:r>
+        <w:rPr>
+          <w:iCs/>
+          <w:i/>
+        </w:rPr>
+        <w:t xml:space="preserve">Journal of Archaeological Science</w:t>
+      </w:r>
+      <w:r>
+        <w:t xml:space="preserve">,</w:t>
+      </w:r>
+      <w:r>
+        <w:t xml:space="preserve"> </w:t>
+      </w:r>
+      <w:r>
+        <w:rPr>
+          <w:iCs/>
+          <w:i/>
+        </w:rPr>
         <w:t xml:space="preserve">36</w:t>
       </w:r>
       <w:r>
@@ -8924,7 +9046,7 @@
       <w:r>
         <w:t xml:space="preserve"> </w:t>
       </w:r>
-      <w:hyperlink r:id="rId72">
+      <w:hyperlink r:id="rId76">
         <w:r>
           <w:rPr>
             <w:rStyle w:val="InternetLink"/>
@@ -8933,8 +9055,8 @@
         </w:r>
       </w:hyperlink>
     </w:p>
-    <w:bookmarkEnd w:id="73"/>
-    <w:bookmarkStart w:id="75" w:name="ref-hardyNeanderthalMedics2012"/>
+    <w:bookmarkEnd w:id="77"/>
+    <w:bookmarkStart w:id="79" w:name="ref-hardyNeanderthalMedics2012"/>
     <w:p>
       <w:pPr>
         <w:pStyle w:val="Bibliography"/>
@@ -8983,7 +9105,7 @@
       <w:r>
         <w:t xml:space="preserve"> </w:t>
       </w:r>
-      <w:hyperlink r:id="rId74">
+      <w:hyperlink r:id="rId78">
         <w:r>
           <w:rPr>
             <w:rStyle w:val="InternetLink"/>
@@ -8992,8 +9114,8 @@
         </w:r>
       </w:hyperlink>
     </w:p>
-    <w:bookmarkEnd w:id="75"/>
-    <w:bookmarkStart w:id="77" w:name="ref-haslamDecompositionStarch2004"/>
+    <w:bookmarkEnd w:id="79"/>
+    <w:bookmarkStart w:id="81" w:name="ref-haslamDecompositionStarch2004"/>
     <w:p>
       <w:pPr>
         <w:pStyle w:val="Bibliography"/>
@@ -9030,7 +9152,7 @@
       <w:r>
         <w:t xml:space="preserve"> </w:t>
       </w:r>
-      <w:hyperlink r:id="rId76">
+      <w:hyperlink r:id="rId80">
         <w:r>
           <w:rPr>
             <w:rStyle w:val="InternetLink"/>
@@ -9039,8 +9161,8 @@
         </w:r>
       </w:hyperlink>
     </w:p>
-    <w:bookmarkEnd w:id="77"/>
-    <w:bookmarkStart w:id="79" w:name="ref-hendyProteomicCalculus2018"/>
+    <w:bookmarkEnd w:id="81"/>
+    <w:bookmarkStart w:id="83" w:name="ref-hendyProteomicCalculus2018"/>
     <w:p>
       <w:pPr>
         <w:pStyle w:val="Bibliography"/>
@@ -9077,7 +9199,7 @@
       <w:r>
         <w:t xml:space="preserve"> </w:t>
       </w:r>
-      <w:hyperlink r:id="rId78">
+      <w:hyperlink r:id="rId82">
         <w:r>
           <w:rPr>
             <w:rStyle w:val="InternetLink"/>
@@ -9086,8 +9208,8 @@
         </w:r>
       </w:hyperlink>
     </w:p>
-    <w:bookmarkEnd w:id="79"/>
-    <w:bookmarkStart w:id="81" w:name="ref-henryNeanderthalCalculus2014"/>
+    <w:bookmarkEnd w:id="83"/>
+    <w:bookmarkStart w:id="85" w:name="ref-henryNeanderthalCalculus2014"/>
     <w:p>
       <w:pPr>
         <w:pStyle w:val="Bibliography"/>
@@ -9136,7 +9258,7 @@
       <w:r>
         <w:t xml:space="preserve"> </w:t>
       </w:r>
-      <w:hyperlink r:id="rId80">
+      <w:hyperlink r:id="rId84">
         <w:r>
           <w:rPr>
             <w:rStyle w:val="InternetLink"/>
@@ -9145,8 +9267,8 @@
         </w:r>
       </w:hyperlink>
     </w:p>
-    <w:bookmarkEnd w:id="81"/>
-    <w:bookmarkStart w:id="83" w:name="ref-henryCookingStarch2009"/>
+    <w:bookmarkEnd w:id="85"/>
+    <w:bookmarkStart w:id="87" w:name="ref-henryCookingStarch2009"/>
     <w:p>
       <w:pPr>
         <w:pStyle w:val="Bibliography"/>
@@ -9183,7 +9305,7 @@
       <w:r>
         <w:t xml:space="preserve"> </w:t>
       </w:r>
-      <w:hyperlink r:id="rId82">
+      <w:hyperlink r:id="rId86">
         <w:r>
           <w:rPr>
             <w:rStyle w:val="InternetLink"/>
@@ -9192,8 +9314,8 @@
         </w:r>
       </w:hyperlink>
     </w:p>
-    <w:bookmarkEnd w:id="83"/>
-    <w:bookmarkStart w:id="85" w:name="ref-henryCalculusSyria2008"/>
+    <w:bookmarkEnd w:id="87"/>
+    <w:bookmarkStart w:id="89" w:name="ref-henryCalculusSyria2008"/>
     <w:p>
       <w:pPr>
         <w:pStyle w:val="Bibliography"/>
@@ -9257,7 +9379,7 @@
       <w:r>
         <w:t xml:space="preserve"> </w:t>
       </w:r>
-      <w:hyperlink r:id="rId84">
+      <w:hyperlink r:id="rId88">
         <w:r>
           <w:rPr>
             <w:rStyle w:val="InternetLink"/>
@@ -9266,8 +9388,8 @@
         </w:r>
       </w:hyperlink>
     </w:p>
-    <w:bookmarkEnd w:id="85"/>
-    <w:bookmarkStart w:id="87" w:name="ref-jepsenCalculusRemoval2011"/>
+    <w:bookmarkEnd w:id="89"/>
+    <w:bookmarkStart w:id="91" w:name="ref-jepsenCalculusRemoval2011"/>
     <w:p>
       <w:pPr>
         <w:pStyle w:val="Bibliography"/>
@@ -9304,7 +9426,7 @@
       <w:r>
         <w:t xml:space="preserve"> </w:t>
       </w:r>
-      <w:hyperlink r:id="rId86">
+      <w:hyperlink r:id="rId90">
         <w:r>
           <w:rPr>
             <w:rStyle w:val="InternetLink"/>
@@ -9313,8 +9435,8 @@
         </w:r>
       </w:hyperlink>
     </w:p>
-    <w:bookmarkEnd w:id="87"/>
-    <w:bookmarkStart w:id="89" w:name="ref-jinSupragingivalCalculus2002"/>
+    <w:bookmarkEnd w:id="91"/>
+    <w:bookmarkStart w:id="93" w:name="ref-jinSupragingivalCalculus2002"/>
     <w:p>
       <w:pPr>
         <w:pStyle w:val="Bibliography"/>
@@ -9368,7 +9490,7 @@
       <w:r>
         <w:t xml:space="preserve"> </w:t>
       </w:r>
-      <w:hyperlink r:id="rId88">
+      <w:hyperlink r:id="rId92">
         <w:r>
           <w:rPr>
             <w:rStyle w:val="InternetLink"/>
@@ -9377,8 +9499,8 @@
         </w:r>
       </w:hyperlink>
     </w:p>
-    <w:bookmarkEnd w:id="89"/>
-    <w:bookmarkStart w:id="91" w:name="ref-jovanovicNeolithicCalculus2021"/>
+    <w:bookmarkEnd w:id="93"/>
+    <w:bookmarkStart w:id="95" w:name="ref-jovanovicNeolithicCalculus2021"/>
     <w:p>
       <w:pPr>
         <w:pStyle w:val="Bibliography"/>
@@ -9463,7 +9585,7 @@
       <w:r>
         <w:t xml:space="preserve"> </w:t>
       </w:r>
-      <w:hyperlink r:id="rId90">
+      <w:hyperlink r:id="rId94">
         <w:r>
           <w:rPr>
             <w:rStyle w:val="InternetLink"/>
@@ -9472,8 +9594,8 @@
         </w:r>
       </w:hyperlink>
     </w:p>
-    <w:bookmarkEnd w:id="91"/>
-    <w:bookmarkStart w:id="92" w:name="ref-kashketFoodParticles1996"/>
+    <w:bookmarkEnd w:id="95"/>
+    <w:bookmarkStart w:id="96" w:name="ref-kashketFoodParticles1996"/>
     <w:p>
       <w:pPr>
         <w:pStyle w:val="Bibliography"/>
@@ -9552,8 +9674,8 @@
         <w:t xml:space="preserve">, 8.</w:t>
       </w:r>
     </w:p>
-    <w:bookmarkEnd w:id="92"/>
-    <w:bookmarkStart w:id="94" w:name="ref-klepingerCalculusCoca1977"/>
+    <w:bookmarkEnd w:id="96"/>
+    <w:bookmarkStart w:id="98" w:name="ref-klepingerCalculusCoca1977"/>
     <w:p>
       <w:pPr>
         <w:pStyle w:val="Bibliography"/>
@@ -9599,7 +9721,7 @@
       <w:r>
         <w:t xml:space="preserve"> </w:t>
       </w:r>
-      <w:hyperlink r:id="rId93">
+      <w:hyperlink r:id="rId97">
         <w:r>
           <w:rPr>
             <w:rStyle w:val="InternetLink"/>
@@ -9608,8 +9730,8 @@
         </w:r>
       </w:hyperlink>
     </w:p>
-    <w:bookmarkEnd w:id="94"/>
-    <w:bookmarkStart w:id="96" w:name="ref-lemoyneCalculusPretreatments2021"/>
+    <w:bookmarkEnd w:id="98"/>
+    <w:bookmarkStart w:id="100" w:name="ref-lemoyneCalculusPretreatments2021"/>
     <w:p>
       <w:pPr>
         <w:pStyle w:val="Bibliography"/>
@@ -9658,7 +9780,7 @@
       <w:r>
         <w:t xml:space="preserve"> </w:t>
       </w:r>
-      <w:hyperlink r:id="rId95">
+      <w:hyperlink r:id="rId99">
         <w:r>
           <w:rPr>
             <w:rStyle w:val="InternetLink"/>
@@ -9667,8 +9789,8 @@
         </w:r>
       </w:hyperlink>
     </w:p>
-    <w:bookmarkEnd w:id="96"/>
-    <w:bookmarkStart w:id="98" w:name="ref-leonardDentalCalculus2015"/>
+    <w:bookmarkEnd w:id="100"/>
+    <w:bookmarkStart w:id="102" w:name="ref-leonardDentalCalculus2015"/>
     <w:p>
       <w:pPr>
         <w:pStyle w:val="Bibliography"/>
@@ -9729,7 +9851,7 @@
       <w:r>
         <w:t xml:space="preserve"> </w:t>
       </w:r>
-      <w:hyperlink r:id="rId97">
+      <w:hyperlink r:id="rId101">
         <w:r>
           <w:rPr>
             <w:rStyle w:val="InternetLink"/>
@@ -9738,8 +9860,8 @@
         </w:r>
       </w:hyperlink>
     </w:p>
-    <w:bookmarkEnd w:id="98"/>
-    <w:bookmarkStart w:id="100" w:name="ref-lingstromStarchyFood1994"/>
+    <w:bookmarkEnd w:id="102"/>
+    <w:bookmarkStart w:id="104" w:name="ref-lingstromStarchyFood1994"/>
     <w:p>
       <w:pPr>
         <w:pStyle w:val="Bibliography"/>
@@ -9836,7 +9958,7 @@
       <w:r>
         <w:t xml:space="preserve"> </w:t>
       </w:r>
-      <w:hyperlink r:id="rId99">
+      <w:hyperlink r:id="rId103">
         <w:r>
           <w:rPr>
             <w:rStyle w:val="InternetLink"/>
@@ -9845,8 +9967,8 @@
         </w:r>
       </w:hyperlink>
     </w:p>
-    <w:bookmarkEnd w:id="100"/>
-    <w:bookmarkStart w:id="102" w:name="X23eba68c30a33e0a5839dc209141f990cbd99d3"/>
+    <w:bookmarkEnd w:id="104"/>
+    <w:bookmarkStart w:id="106" w:name="X23eba68c30a33e0a5839dc209141f990cbd99d3"/>
     <w:p>
       <w:pPr>
         <w:pStyle w:val="Bibliography"/>
@@ -9892,7 +10014,7 @@
       <w:r>
         <w:t xml:space="preserve"> </w:t>
       </w:r>
-      <w:hyperlink r:id="rId101">
+      <w:hyperlink r:id="rId105">
         <w:r>
           <w:rPr>
             <w:rStyle w:val="InternetLink"/>
@@ -9901,8 +10023,8 @@
         </w:r>
       </w:hyperlink>
     </w:p>
-    <w:bookmarkEnd w:id="102"/>
-    <w:bookmarkStart w:id="104" w:name="X871d81b2b893c5340e7742b309e8a4c766fe784"/>
+    <w:bookmarkEnd w:id="106"/>
+    <w:bookmarkStart w:id="108" w:name="X871d81b2b893c5340e7742b309e8a4c766fe784"/>
     <w:p>
       <w:pPr>
         <w:pStyle w:val="Bibliography"/>
@@ -9960,7 +10082,7 @@
       <w:r>
         <w:t xml:space="preserve"> </w:t>
       </w:r>
-      <w:hyperlink r:id="rId103">
+      <w:hyperlink r:id="rId107">
         <w:r>
           <w:rPr>
             <w:rStyle w:val="InternetLink"/>
@@ -9969,8 +10091,8 @@
         </w:r>
       </w:hyperlink>
     </w:p>
-    <w:bookmarkEnd w:id="104"/>
-    <w:bookmarkStart w:id="106" w:name="ref-modiCalculusMethodologies2020"/>
+    <w:bookmarkEnd w:id="108"/>
+    <w:bookmarkStart w:id="110" w:name="ref-modiCalculusMethodologies2020"/>
     <w:p>
       <w:pPr>
         <w:pStyle w:val="Bibliography"/>
@@ -10019,7 +10141,7 @@
       <w:r>
         <w:t xml:space="preserve"> </w:t>
       </w:r>
-      <w:hyperlink r:id="rId105">
+      <w:hyperlink r:id="rId109">
         <w:r>
           <w:rPr>
             <w:rStyle w:val="InternetLink"/>
@@ -10028,8 +10150,8 @@
         </w:r>
       </w:hyperlink>
     </w:p>
-    <w:bookmarkEnd w:id="106"/>
-    <w:bookmarkStart w:id="108" w:name="ref-naterHumanAmylase2005"/>
+    <w:bookmarkEnd w:id="110"/>
+    <w:bookmarkStart w:id="112" w:name="ref-naterHumanAmylase2005"/>
     <w:p>
       <w:pPr>
         <w:pStyle w:val="Bibliography"/>
@@ -10066,7 +10188,7 @@
       <w:r>
         <w:t xml:space="preserve"> </w:t>
       </w:r>
-      <w:hyperlink r:id="rId107">
+      <w:hyperlink r:id="rId111">
         <w:r>
           <w:rPr>
             <w:rStyle w:val="InternetLink"/>
@@ -10075,8 +10197,8 @@
         </w:r>
       </w:hyperlink>
     </w:p>
-    <w:bookmarkEnd w:id="108"/>
-    <w:bookmarkStart w:id="110" w:name="ref-nikitkovaStarchBiofilms2013"/>
+    <w:bookmarkEnd w:id="112"/>
+    <w:bookmarkStart w:id="114" w:name="ref-nikitkovaStarchBiofilms2013"/>
     <w:p>
       <w:pPr>
         <w:pStyle w:val="Bibliography"/>
@@ -10188,7 +10310,7 @@
       <w:r>
         <w:t xml:space="preserve"> </w:t>
       </w:r>
-      <w:hyperlink r:id="rId109">
+      <w:hyperlink r:id="rId113">
         <w:r>
           <w:rPr>
             <w:rStyle w:val="InternetLink"/>
@@ -10197,8 +10319,8 @@
         </w:r>
       </w:hyperlink>
     </w:p>
-    <w:bookmarkEnd w:id="110"/>
-    <w:bookmarkStart w:id="112" w:name="X55f6b7d9d6d6fb31e4823c306906d94ddd5a070"/>
+    <w:bookmarkEnd w:id="114"/>
+    <w:bookmarkStart w:id="116" w:name="X55f6b7d9d6d6fb31e4823c306906d94ddd5a070"/>
     <w:p>
       <w:pPr>
         <w:pStyle w:val="Bibliography"/>
@@ -10280,7 +10402,7 @@
       <w:r>
         <w:t xml:space="preserve"> </w:t>
       </w:r>
-      <w:hyperlink r:id="rId111">
+      <w:hyperlink r:id="rId115">
         <w:r>
           <w:rPr>
             <w:rStyle w:val="InternetLink"/>
@@ -10289,8 +10411,8 @@
         </w:r>
       </w:hyperlink>
     </w:p>
-    <w:bookmarkEnd w:id="112"/>
-    <w:bookmarkStart w:id="114" w:name="ref-pipernoStarchGrains2008"/>
+    <w:bookmarkEnd w:id="116"/>
+    <w:bookmarkStart w:id="118" w:name="ref-pipernoStarchGrains2008"/>
     <w:p>
       <w:pPr>
         <w:pStyle w:val="Bibliography"/>
@@ -10336,7 +10458,7 @@
       <w:r>
         <w:t xml:space="preserve"> </w:t>
       </w:r>
-      <w:hyperlink r:id="rId113">
+      <w:hyperlink r:id="rId117">
         <w:r>
           <w:rPr>
             <w:rStyle w:val="InternetLink"/>
@@ -10345,8 +10467,8 @@
         </w:r>
       </w:hyperlink>
     </w:p>
-    <w:bookmarkEnd w:id="114"/>
-    <w:bookmarkStart w:id="116" w:name="ref-powerChimpCalculus2015"/>
+    <w:bookmarkEnd w:id="118"/>
+    <w:bookmarkStart w:id="120" w:name="ref-powerChimpCalculus2015"/>
     <w:p>
       <w:pPr>
         <w:pStyle w:val="Bibliography"/>
@@ -10395,7 +10517,7 @@
       <w:r>
         <w:t xml:space="preserve"> </w:t>
       </w:r>
-      <w:hyperlink r:id="rId115">
+      <w:hyperlink r:id="rId119">
         <w:r>
           <w:rPr>
             <w:rStyle w:val="InternetLink"/>
@@ -10404,8 +10526,8 @@
         </w:r>
       </w:hyperlink>
     </w:p>
-    <w:bookmarkEnd w:id="116"/>
-    <w:bookmarkStart w:id="118" w:name="ref-powerSEMCalculus2014"/>
+    <w:bookmarkEnd w:id="120"/>
+    <w:bookmarkStart w:id="122" w:name="ref-powerSEMCalculus2014"/>
     <w:p>
       <w:pPr>
         <w:pStyle w:val="Bibliography"/>
@@ -10442,7 +10564,7 @@
       <w:r>
         <w:t xml:space="preserve"> </w:t>
       </w:r>
-      <w:hyperlink r:id="rId117">
+      <w:hyperlink r:id="rId121">
         <w:r>
           <w:rPr>
             <w:rStyle w:val="InternetLink"/>
@@ -10451,14 +10573,14 @@
         </w:r>
       </w:hyperlink>
     </w:p>
-    <w:bookmarkEnd w:id="118"/>
-    <w:bookmarkStart w:id="120" w:name="ref-R-base"/>
+    <w:bookmarkEnd w:id="122"/>
+    <w:bookmarkStart w:id="124" w:name="ref-proctorSpatialGradient2018"/>
     <w:p>
       <w:pPr>
         <w:pStyle w:val="Bibliography"/>
       </w:pPr>
       <w:r>
-        <w:t xml:space="preserve">R Core Team. (2020).</w:t>
+        <w:t xml:space="preserve">Proctor, D. M., Fukuyama, J. A., Loomer, P. M., Armitage, G. C., Lee, S. A., Davis, N. M., Ryder, M. I., Holmes, S. P., &amp; Relman, D. A. (2018). A spatial gradient of bacterial diversity in the human oral cavity shaped by salivary flow.</w:t>
       </w:r>
       <w:r>
         <w:t xml:space="preserve"> </w:t>
@@ -10468,13 +10590,46 @@
           <w:iCs/>
           <w:i/>
         </w:rPr>
-        <w:t xml:space="preserve">R:</w:t>
+        <w:t xml:space="preserve">Nature Communications</w:t>
+      </w:r>
+      <w:r>
+        <w:t xml:space="preserve">,</w:t>
+      </w:r>
+      <w:r>
+        <w:t xml:space="preserve"> </w:t>
       </w:r>
       <w:r>
         <w:rPr>
           <w:iCs/>
           <w:i/>
         </w:rPr>
+        <w:t xml:space="preserve">9</w:t>
+      </w:r>
+      <w:r>
+        <w:t xml:space="preserve">(1), 681.</w:t>
+      </w:r>
+      <w:r>
+        <w:t xml:space="preserve"> </w:t>
+      </w:r>
+      <w:hyperlink r:id="rId123">
+        <w:r>
+          <w:rPr>
+            <w:rStyle w:val="InternetLink"/>
+          </w:rPr>
+          <w:t xml:space="preserve">https://doi.org/10.1038/s41467-018-02900-1</w:t>
+        </w:r>
+      </w:hyperlink>
+    </w:p>
+    <w:bookmarkEnd w:id="124"/>
+    <w:bookmarkStart w:id="126" w:name="ref-R-base"/>
+    <w:p>
+      <w:pPr>
+        <w:pStyle w:val="Bibliography"/>
+      </w:pPr>
+      <w:r>
+        <w:t xml:space="preserve">R Core Team. (2020).</w:t>
+      </w:r>
+      <w:r>
         <w:t xml:space="preserve"> </w:t>
       </w:r>
       <w:r>
@@ -10482,7 +10637,7 @@
           <w:iCs/>
           <w:i/>
         </w:rPr>
-        <w:t xml:space="preserve">A</w:t>
+        <w:t xml:space="preserve">R:</w:t>
       </w:r>
       <w:r>
         <w:rPr>
@@ -10496,6 +10651,20 @@
           <w:iCs/>
           <w:i/>
         </w:rPr>
+        <w:t xml:space="preserve">A</w:t>
+      </w:r>
+      <w:r>
+        <w:rPr>
+          <w:iCs/>
+          <w:i/>
+        </w:rPr>
+        <w:t xml:space="preserve"> </w:t>
+      </w:r>
+      <w:r>
+        <w:rPr>
+          <w:iCs/>
+          <w:i/>
+        </w:rPr>
         <w:t xml:space="preserve">language and environment for statistical computing</w:t>
       </w:r>
       <w:r>
@@ -10525,7 +10694,7 @@
       <w:r>
         <w:t xml:space="preserve"> </w:t>
       </w:r>
-      <w:hyperlink r:id="rId119">
+      <w:hyperlink r:id="rId125">
         <w:r>
           <w:rPr>
             <w:rStyle w:val="InternetLink"/>
@@ -10534,8 +10703,8 @@
         </w:r>
       </w:hyperlink>
     </w:p>
-    <w:bookmarkEnd w:id="120"/>
-    <w:bookmarkStart w:id="122" w:name="ref-radiniFoodMultiplePathways2017"/>
+    <w:bookmarkEnd w:id="126"/>
+    <w:bookmarkStart w:id="128" w:name="ref-radiniFoodMultiplePathways2017"/>
     <w:p>
       <w:pPr>
         <w:pStyle w:val="Bibliography"/>
@@ -10584,7 +10753,7 @@
       <w:r>
         <w:t xml:space="preserve"> </w:t>
       </w:r>
-      <w:hyperlink r:id="rId121">
+      <w:hyperlink r:id="rId127">
         <w:r>
           <w:rPr>
             <w:rStyle w:val="InternetLink"/>
@@ -10593,8 +10762,8 @@
         </w:r>
       </w:hyperlink>
     </w:p>
-    <w:bookmarkEnd w:id="122"/>
-    <w:bookmarkStart w:id="124" w:name="ref-radiniMedievalWomenEarly2019"/>
+    <w:bookmarkEnd w:id="128"/>
+    <w:bookmarkStart w:id="130" w:name="ref-radiniMedievalWomenEarly2019"/>
     <w:p>
       <w:pPr>
         <w:pStyle w:val="Bibliography"/>
@@ -10631,7 +10800,7 @@
       <w:r>
         <w:t xml:space="preserve"> </w:t>
       </w:r>
-      <w:hyperlink r:id="rId123">
+      <w:hyperlink r:id="rId129">
         <w:r>
           <w:rPr>
             <w:rStyle w:val="InternetLink"/>
@@ -10640,8 +10809,8 @@
         </w:r>
       </w:hyperlink>
     </w:p>
-    <w:bookmarkEnd w:id="124"/>
-    <w:bookmarkStart w:id="125" w:name="ref-scannapiecoSalivaryAmylase1993"/>
+    <w:bookmarkEnd w:id="130"/>
+    <w:bookmarkStart w:id="131" w:name="ref-scannapiecoSalivaryAmylase1993"/>
     <w:p>
       <w:pPr>
         <w:pStyle w:val="Bibliography"/>
@@ -10676,8 +10845,8 @@
         <w:t xml:space="preserve">(3), 301–307.</w:t>
       </w:r>
     </w:p>
-    <w:bookmarkEnd w:id="125"/>
-    <w:bookmarkStart w:id="127" w:name="ref-shellisSyntheticSalivaCultural1978"/>
+    <w:bookmarkEnd w:id="131"/>
+    <w:bookmarkStart w:id="133" w:name="ref-shellisSyntheticSalivaCultural1978"/>
     <w:p>
       <w:pPr>
         <w:pStyle w:val="Bibliography"/>
@@ -10714,7 +10883,7 @@
       <w:r>
         <w:t xml:space="preserve"> </w:t>
       </w:r>
-      <w:hyperlink r:id="rId126">
+      <w:hyperlink r:id="rId132">
         <w:r>
           <w:rPr>
             <w:rStyle w:val="InternetLink"/>
@@ -10723,89 +10892,14 @@
         </w:r>
       </w:hyperlink>
     </w:p>
-    <w:bookmarkEnd w:id="127"/>
-    <w:bookmarkStart w:id="129" w:name="ref-sissonsMultistationDentalPlaque1991"/>
+    <w:bookmarkEnd w:id="133"/>
+    <w:bookmarkStart w:id="135" w:name="ref-simon-soroOralGeography2013"/>
     <w:p>
       <w:pPr>
         <w:pStyle w:val="Bibliography"/>
       </w:pPr>
       <w:r>
-        <w:t xml:space="preserve">Sissons, C. H., Cutress, T. W., Hoffman, M. P., &amp; Wakefield, J. S. J. (1991). A</w:t>
-      </w:r>
-      <w:r>
-        <w:t xml:space="preserve"> </w:t>
-      </w:r>
-      <w:r>
-        <w:t xml:space="preserve">Multi</w:t>
-      </w:r>
-      <w:r>
-        <w:t xml:space="preserve">-station</w:t>
-      </w:r>
-      <w:r>
-        <w:t xml:space="preserve"> </w:t>
-      </w:r>
-      <w:r>
-        <w:t xml:space="preserve">Dental Plaque Microcosm</w:t>
-      </w:r>
-      <w:r>
-        <w:t xml:space="preserve"> </w:t>
-      </w:r>
-      <w:r>
-        <w:t xml:space="preserve">(</w:t>
-      </w:r>
-      <w:r>
-        <w:t xml:space="preserve">Artificial Mouth</w:t>
-      </w:r>
-      <w:r>
-        <w:t xml:space="preserve">) for the</w:t>
-      </w:r>
-      <w:r>
-        <w:t xml:space="preserve"> </w:t>
-      </w:r>
-      <w:r>
-        <w:t xml:space="preserve">Study</w:t>
-      </w:r>
-      <w:r>
-        <w:t xml:space="preserve"> </w:t>
-      </w:r>
-      <w:r>
-        <w:t xml:space="preserve">of</w:t>
-      </w:r>
-      <w:r>
-        <w:t xml:space="preserve"> </w:t>
-      </w:r>
-      <w:r>
-        <w:t xml:space="preserve">Plaque Growth</w:t>
-      </w:r>
-      <w:r>
-        <w:t xml:space="preserve">,</w:t>
-      </w:r>
-      <w:r>
-        <w:t xml:space="preserve"> </w:t>
-      </w:r>
-      <w:r>
-        <w:t xml:space="preserve">Metabolism</w:t>
-      </w:r>
-      <w:r>
-        <w:t xml:space="preserve">,</w:t>
-      </w:r>
-      <w:r>
-        <w:t xml:space="preserve"> </w:t>
-      </w:r>
-      <w:r>
-        <w:t xml:space="preserve">pH</w:t>
-      </w:r>
-      <w:r>
-        <w:t xml:space="preserve">, and</w:t>
-      </w:r>
-      <w:r>
-        <w:t xml:space="preserve"> </w:t>
-      </w:r>
-      <w:r>
-        <w:t xml:space="preserve">Mineralization</w:t>
-      </w:r>
-      <w:r>
-        <w:t xml:space="preserve">:</w:t>
+        <w:t xml:space="preserve">Simón-Soro, A., Tomás, I., Cabrera-Rubio, R., Catalan, M. D., Nyvad, B., &amp; Mira, A. (2013). Microbial geography of the oral cavity.</w:t>
       </w:r>
       <w:r>
         <w:t xml:space="preserve"> </w:t>
@@ -10818,12 +10912,134 @@
         <w:t xml:space="preserve">Journal of Dental Research</w:t>
       </w:r>
       <w:r>
+        <w:t xml:space="preserve">,</w:t>
+      </w:r>
+      <w:r>
+        <w:t xml:space="preserve"> </w:t>
+      </w:r>
+      <w:r>
+        <w:rPr>
+          <w:iCs/>
+          <w:i/>
+        </w:rPr>
+        <w:t xml:space="preserve">92</w:t>
+      </w:r>
+      <w:r>
+        <w:t xml:space="preserve">(7), 616–621.</w:t>
+      </w:r>
+      <w:r>
+        <w:t xml:space="preserve"> </w:t>
+      </w:r>
+      <w:hyperlink r:id="rId134">
+        <w:r>
+          <w:rPr>
+            <w:rStyle w:val="InternetLink"/>
+          </w:rPr>
+          <w:t xml:space="preserve">https://doi.org/10.1177/0022034513488119</w:t>
+        </w:r>
+      </w:hyperlink>
+    </w:p>
+    <w:bookmarkEnd w:id="135"/>
+    <w:bookmarkStart w:id="137" w:name="ref-sissonsMultistationDentalPlaque1991"/>
+    <w:p>
+      <w:pPr>
+        <w:pStyle w:val="Bibliography"/>
+      </w:pPr>
+      <w:r>
+        <w:t xml:space="preserve">Sissons, C. H., Cutress, T. W., Hoffman, M. P., &amp; Wakefield, J. S. J. (1991). A</w:t>
+      </w:r>
+      <w:r>
+        <w:t xml:space="preserve"> </w:t>
+      </w:r>
+      <w:r>
+        <w:t xml:space="preserve">Multi</w:t>
+      </w:r>
+      <w:r>
+        <w:t xml:space="preserve">-station</w:t>
+      </w:r>
+      <w:r>
+        <w:t xml:space="preserve"> </w:t>
+      </w:r>
+      <w:r>
+        <w:t xml:space="preserve">Dental Plaque Microcosm</w:t>
+      </w:r>
+      <w:r>
+        <w:t xml:space="preserve"> </w:t>
+      </w:r>
+      <w:r>
+        <w:t xml:space="preserve">(</w:t>
+      </w:r>
+      <w:r>
+        <w:t xml:space="preserve">Artificial Mouth</w:t>
+      </w:r>
+      <w:r>
+        <w:t xml:space="preserve">) for the</w:t>
+      </w:r>
+      <w:r>
+        <w:t xml:space="preserve"> </w:t>
+      </w:r>
+      <w:r>
+        <w:t xml:space="preserve">Study</w:t>
+      </w:r>
+      <w:r>
+        <w:t xml:space="preserve"> </w:t>
+      </w:r>
+      <w:r>
+        <w:t xml:space="preserve">of</w:t>
+      </w:r>
+      <w:r>
+        <w:t xml:space="preserve"> </w:t>
+      </w:r>
+      <w:r>
+        <w:t xml:space="preserve">Plaque Growth</w:t>
+      </w:r>
+      <w:r>
+        <w:t xml:space="preserve">,</w:t>
+      </w:r>
+      <w:r>
+        <w:t xml:space="preserve"> </w:t>
+      </w:r>
+      <w:r>
+        <w:t xml:space="preserve">Metabolism</w:t>
+      </w:r>
+      <w:r>
+        <w:t xml:space="preserve">,</w:t>
+      </w:r>
+      <w:r>
+        <w:t xml:space="preserve"> </w:t>
+      </w:r>
+      <w:r>
+        <w:t xml:space="preserve">pH</w:t>
+      </w:r>
+      <w:r>
+        <w:t xml:space="preserve">, and</w:t>
+      </w:r>
+      <w:r>
+        <w:t xml:space="preserve"> </w:t>
+      </w:r>
+      <w:r>
+        <w:t xml:space="preserve">Mineralization</w:t>
+      </w:r>
+      <w:r>
+        <w:t xml:space="preserve">:</w:t>
+      </w:r>
+      <w:r>
+        <w:t xml:space="preserve"> </w:t>
+      </w:r>
+      <w:r>
+        <w:rPr>
+          <w:iCs/>
+          <w:i/>
+        </w:rPr>
+        <w:t xml:space="preserve">Journal of Dental Research</w:t>
+      </w:r>
+      <w:r>
         <w:t xml:space="preserve">.</w:t>
       </w:r>
       <w:r>
         <w:t xml:space="preserve"> </w:t>
       </w:r>
-      <w:hyperlink r:id="rId128">
+      <w:hyperlink r:id="rId136">
         <w:r>
           <w:rPr>
             <w:rStyle w:val="InternetLink"/>
@@ -10832,8 +11048,8 @@
         </w:r>
       </w:hyperlink>
     </w:p>
-    <w:bookmarkEnd w:id="129"/>
-    <w:bookmarkStart w:id="131" w:name="ref-tanCalculusUltrastructure2004"/>
+    <w:bookmarkEnd w:id="137"/>
+    <w:bookmarkStart w:id="139" w:name="ref-tanCalculusUltrastructure2004"/>
     <w:p>
       <w:pPr>
         <w:pStyle w:val="Bibliography"/>
@@ -10870,7 +11086,7 @@
       <w:r>
         <w:t xml:space="preserve"> </w:t>
       </w:r>
-      <w:hyperlink r:id="rId130">
+      <w:hyperlink r:id="rId138">
         <w:r>
           <w:rPr>
             <w:rStyle w:val="InternetLink"/>
@@ -10879,8 +11095,8 @@
         </w:r>
       </w:hyperlink>
     </w:p>
-    <w:bookmarkEnd w:id="131"/>
-    <w:bookmarkStart w:id="133" w:name="ref-tanStudyBacterialViability2004"/>
+    <w:bookmarkEnd w:id="139"/>
+    <w:bookmarkStart w:id="141" w:name="ref-tanStudyBacterialViability2004"/>
     <w:p>
       <w:pPr>
         <w:pStyle w:val="Bibliography"/>
@@ -10938,7 +11154,7 @@
       <w:r>
         <w:t xml:space="preserve"> </w:t>
       </w:r>
-      <w:hyperlink r:id="rId132">
+      <w:hyperlink r:id="rId140">
         <w:r>
           <w:rPr>
             <w:rStyle w:val="InternetLink"/>
@@ -10947,8 +11163,8 @@
         </w:r>
       </w:hyperlink>
     </w:p>
-    <w:bookmarkEnd w:id="133"/>
-    <w:bookmarkStart w:id="135" w:name="ref-taoWheatCalculus2020"/>
+    <w:bookmarkEnd w:id="141"/>
+    <w:bookmarkStart w:id="143" w:name="ref-taoWheatCalculus2020"/>
     <w:p>
       <w:pPr>
         <w:pStyle w:val="Bibliography"/>
@@ -11027,7 +11243,7 @@
       <w:r>
         <w:t xml:space="preserve"> </w:t>
       </w:r>
-      <w:hyperlink r:id="rId134">
+      <w:hyperlink r:id="rId142">
         <w:r>
           <w:rPr>
             <w:rStyle w:val="InternetLink"/>
@@ -11036,8 +11252,8 @@
         </w:r>
       </w:hyperlink>
     </w:p>
-    <w:bookmarkEnd w:id="135"/>
-    <w:bookmarkStart w:id="137" w:name="ref-trompEDTACalculus2017"/>
+    <w:bookmarkEnd w:id="143"/>
+    <w:bookmarkStart w:id="145" w:name="ref-trompEDTACalculus2017"/>
     <w:p>
       <w:pPr>
         <w:pStyle w:val="Bibliography"/>
@@ -11086,7 +11302,7 @@
       <w:r>
         <w:t xml:space="preserve"> </w:t>
       </w:r>
-      <w:hyperlink r:id="rId136">
+      <w:hyperlink r:id="rId144">
         <w:r>
           <w:rPr>
             <w:rStyle w:val="InternetLink"/>
@@ -11095,8 +11311,8 @@
         </w:r>
       </w:hyperlink>
     </w:p>
-    <w:bookmarkEnd w:id="137"/>
-    <w:bookmarkStart w:id="139" w:name="ref-trompDietaryNondietary2015"/>
+    <w:bookmarkEnd w:id="145"/>
+    <w:bookmarkStart w:id="147" w:name="ref-trompDietaryNondietary2015"/>
     <w:p>
       <w:pPr>
         <w:pStyle w:val="Bibliography"/>
@@ -11142,7 +11358,7 @@
       <w:r>
         <w:t xml:space="preserve"> </w:t>
       </w:r>
-      <w:hyperlink r:id="rId138">
+      <w:hyperlink r:id="rId146">
         <w:r>
           <w:rPr>
             <w:rStyle w:val="InternetLink"/>
@@ -11151,8 +11367,8 @@
         </w:r>
       </w:hyperlink>
     </w:p>
-    <w:bookmarkEnd w:id="139"/>
-    <w:bookmarkStart w:id="141" w:name="ref-warinnerDirectEvidenceMilk2014"/>
+    <w:bookmarkEnd w:id="147"/>
+    <w:bookmarkStart w:id="149" w:name="ref-warinnerDirectEvidenceMilk2014"/>
     <w:p>
       <w:pPr>
         <w:pStyle w:val="Bibliography"/>
@@ -11189,7 +11405,7 @@
       <w:r>
         <w:t xml:space="preserve"> </w:t>
       </w:r>
-      <w:hyperlink r:id="rId140">
+      <w:hyperlink r:id="rId148">
         <w:r>
           <w:rPr>
             <w:rStyle w:val="InternetLink"/>
@@ -11198,8 +11414,8 @@
         </w:r>
       </w:hyperlink>
     </w:p>
-    <w:bookmarkEnd w:id="141"/>
-    <w:bookmarkStart w:id="143" w:name="ref-warinnerPathogensHostImmunity2014"/>
+    <w:bookmarkEnd w:id="149"/>
+    <w:bookmarkStart w:id="151" w:name="ref-warinnerPathogensHostImmunity2014"/>
     <w:p>
       <w:pPr>
         <w:pStyle w:val="Bibliography"/>
@@ -11236,7 +11452,7 @@
       <w:r>
         <w:t xml:space="preserve"> </w:t>
       </w:r>
-      <w:hyperlink r:id="rId142">
+      <w:hyperlink r:id="rId150">
         <w:r>
           <w:rPr>
             <w:rStyle w:val="InternetLink"/>
@@ -11245,8 +11461,8 @@
         </w:r>
       </w:hyperlink>
     </w:p>
-    <w:bookmarkEnd w:id="143"/>
-    <w:bookmarkStart w:id="145" w:name="Xea9b3c5f74d508383674a8dd0a2a2cf9ba0b434"/>
+    <w:bookmarkEnd w:id="151"/>
+    <w:bookmarkStart w:id="153" w:name="Xea9b3c5f74d508383674a8dd0a2a2cf9ba0b434"/>
     <w:p>
       <w:pPr>
         <w:pStyle w:val="Bibliography"/>
@@ -11295,7 +11511,7 @@
       <w:r>
         <w:t xml:space="preserve"> </w:t>
       </w:r>
-      <w:hyperlink r:id="rId144">
+      <w:hyperlink r:id="rId152">
         <w:r>
           <w:rPr>
             <w:rStyle w:val="InternetLink"/>
@@ -11304,8 +11520,8 @@
         </w:r>
       </w:hyperlink>
     </w:p>
-    <w:bookmarkEnd w:id="145"/>
-    <w:bookmarkStart w:id="147" w:name="ref-wuDietEarliest2021"/>
+    <w:bookmarkEnd w:id="153"/>
+    <w:bookmarkStart w:id="155" w:name="ref-wuDietEarliest2021"/>
     <w:p>
       <w:pPr>
         <w:pStyle w:val="Bibliography"/>
@@ -11355,7 +11571,7 @@
       <w:r>
         <w:t xml:space="preserve"> </w:t>
       </w:r>
-      <w:hyperlink r:id="rId146">
+      <w:hyperlink r:id="rId154">
         <w:r>
           <w:rPr>
             <w:rStyle w:val="InternetLink"/>
@@ -11364,9 +11580,68 @@
         </w:r>
       </w:hyperlink>
     </w:p>
-    <w:bookmarkEnd w:id="147"/>
-    <w:bookmarkEnd w:id="148"/>
-    <w:bookmarkEnd w:id="149"/>
+    <w:bookmarkEnd w:id="155"/>
+    <w:bookmarkStart w:id="157" w:name="ref-yatesOralMicrobiome2021"/>
+    <w:p>
+      <w:pPr>
+        <w:pStyle w:val="Bibliography"/>
+      </w:pPr>
+      <w:r>
+        <w:t xml:space="preserve">Yates, J. A. F., Velsko, I. M., Aron, F., Posth, C., Hofman, C. A., Austin, R. M., Parker, C. E., Mann, A. E., Nägele, K., Arthur, K. W., Arthur, J. W., Bauer, C. C., Crevecoeur, I., Cupillard, C., Curtis, M. C., Dalén, L., Bonilla, M. D.-Z., Fernández-Lomana, J. C. D., Drucker, D. G., … Warinner, C. (2021). The evolution and changing ecology of the</w:t>
+      </w:r>
+      <w:r>
+        <w:t xml:space="preserve"> </w:t>
+      </w:r>
+      <w:r>
+        <w:t xml:space="preserve">African</w:t>
+      </w:r>
+      <w:r>
+        <w:t xml:space="preserve"> </w:t>
+      </w:r>
+      <w:r>
+        <w:t xml:space="preserve">hominid oral microbiome.</w:t>
+      </w:r>
+      <w:r>
+        <w:t xml:space="preserve"> </w:t>
+      </w:r>
+      <w:r>
+        <w:rPr>
+          <w:iCs/>
+          <w:i/>
+        </w:rPr>
+        <w:t xml:space="preserve">Proceedings of the National Academy of Sciences</w:t>
+      </w:r>
+      <w:r>
+        <w:t xml:space="preserve">,</w:t>
+      </w:r>
+      <w:r>
+        <w:t xml:space="preserve"> </w:t>
+      </w:r>
+      <w:r>
+        <w:rPr>
+          <w:iCs/>
+          <w:i/>
+        </w:rPr>
+        <w:t xml:space="preserve">118</w:t>
+      </w:r>
+      <w:r>
+        <w:t xml:space="preserve">(20).</w:t>
+      </w:r>
+      <w:r>
+        <w:t xml:space="preserve"> </w:t>
+      </w:r>
+      <w:hyperlink r:id="rId156">
+        <w:r>
+          <w:rPr>
+            <w:rStyle w:val="InternetLink"/>
+          </w:rPr>
+          <w:t xml:space="preserve">https://doi.org/10.1073/pnas.2021655118</w:t>
+        </w:r>
+      </w:hyperlink>
+    </w:p>
+    <w:bookmarkEnd w:id="157"/>
+    <w:bookmarkEnd w:id="158"/>
+    <w:bookmarkEnd w:id="159"/>
     <w:sectPr>
       <w:type w:val="nextPage"/>
       <w:pgSz w:w="12240" w:h="15840"/>

</xml_diff>